<commit_message>
feat: Finalize functional and non-functional requirements in the ERS
</commit_message>
<xml_diff>
--- a/Definicion del proyecto.docx
+++ b/Definicion del proyecto.docx
@@ -321,7 +321,6 @@
           <w:docPartUnique/>
         </w:docPartObj>
       </w:sdtPr>
-      <w:sdtEndPr/>
       <w:sdtContent>
         <w:p>
           <w:pPr>
@@ -3484,6 +3483,7 @@
     <w:p>
       <w:pPr>
         <w:spacing w:line="276" w:lineRule="auto"/>
+        <w:ind w:left="65"/>
         <w:rPr>
           <w:rFonts w:ascii="Tahoma" w:hAnsi="Tahoma" w:cs="Tahoma"/>
           <w:lang w:val="es-MX"/>
@@ -3855,10 +3855,159 @@
     </w:p>
     <w:p>
       <w:pPr>
+        <w:spacing w:before="240" w:after="240" w:line="276" w:lineRule="auto"/>
+        <w:rPr>
+          <w:rFonts w:ascii="Tahoma" w:eastAsia="Tahoma" w:hAnsi="Tahoma" w:cs="Tahoma"/>
+          <w:b/>
+          <w:sz w:val="28"/>
+          <w:szCs w:val="28"/>
+          <w:lang w:val="es-MX"/>
+        </w:rPr>
+      </w:pPr>
+      <w:r>
+        <w:rPr>
+          <w:rFonts w:ascii="Tahoma" w:eastAsia="Tahoma" w:hAnsi="Tahoma" w:cs="Tahoma"/>
+          <w:b/>
+          <w:bCs/>
+          <w:sz w:val="28"/>
+          <w:szCs w:val="28"/>
+          <w:lang w:val="es-MX"/>
+        </w:rPr>
+        <w:t>Plan de Investigación</w:t>
+      </w:r>
+    </w:p>
+    <w:p>
+      <w:pPr>
+        <w:spacing w:after="160" w:line="276" w:lineRule="auto"/>
+        <w:ind w:left="-20" w:right="-20" w:firstLine="720"/>
+        <w:rPr>
+          <w:rFonts w:ascii="Tahoma" w:eastAsia="Tahoma" w:hAnsi="Tahoma" w:cs="Tahoma"/>
+          <w:sz w:val="24"/>
+          <w:szCs w:val="24"/>
+          <w:lang w:val="es-MX"/>
+        </w:rPr>
+      </w:pPr>
+      <w:r>
+        <w:rPr>
+          <w:rFonts w:ascii="Tahoma" w:eastAsia="Tahoma" w:hAnsi="Tahoma" w:cs="Tahoma"/>
+          <w:sz w:val="24"/>
+          <w:szCs w:val="24"/>
+          <w:lang w:val="es-MX"/>
+        </w:rPr>
+        <w:t xml:space="preserve">Para recaudar información </w:t>
+      </w:r>
+      <w:r>
+        <w:rPr>
+          <w:rFonts w:ascii="Tahoma" w:eastAsia="Tahoma" w:hAnsi="Tahoma" w:cs="Tahoma"/>
+          <w:sz w:val="24"/>
+          <w:szCs w:val="24"/>
+          <w:lang w:val="es-MX"/>
+        </w:rPr>
+        <w:t xml:space="preserve">se realizó </w:t>
+      </w:r>
+      <w:r>
+        <w:rPr>
+          <w:rFonts w:ascii="Tahoma" w:eastAsia="Tahoma" w:hAnsi="Tahoma" w:cs="Tahoma"/>
+          <w:sz w:val="24"/>
+          <w:szCs w:val="24"/>
+          <w:lang w:val="es-MX"/>
+        </w:rPr>
+        <w:t>un plan, que consiste en tareas para la investigación, para recolectar información verídica y de calidad.</w:t>
+      </w:r>
+    </w:p>
+    <w:p>
+      <w:pPr>
+        <w:spacing w:after="160" w:line="276" w:lineRule="auto"/>
+        <w:ind w:left="-20" w:right="-20" w:firstLine="720"/>
+        <w:rPr>
+          <w:rFonts w:ascii="Tahoma" w:eastAsia="Tahoma" w:hAnsi="Tahoma" w:cs="Tahoma"/>
+          <w:sz w:val="24"/>
+          <w:szCs w:val="24"/>
+          <w:lang w:val="es-MX"/>
+        </w:rPr>
+      </w:pPr>
+      <w:r>
+        <w:rPr>
+          <w:rFonts w:ascii="Tahoma" w:eastAsia="Tahoma" w:hAnsi="Tahoma" w:cs="Tahoma"/>
+          <w:sz w:val="24"/>
+          <w:szCs w:val="24"/>
+          <w:lang w:val="es-MX"/>
+        </w:rPr>
+        <w:t>Se realizó la búsqueda de organizaciones que estén involucradas con el trastorno depresivo o depresión y ansiedad, ya teniendo un grupo de asociaciones nos enfocamos en la búsqueda todo tipo de documentación que nos aporte para nuestra investigación, todos los documentos pasaron por un filtro, iniciando con la fundamentación de la información encontrada, también, tener alguna referencia de los autores y buscar sus antecedentes de estos.</w:t>
+      </w:r>
+    </w:p>
+    <w:p>
+      <w:pPr>
+        <w:spacing w:after="160" w:line="276" w:lineRule="auto"/>
+        <w:ind w:left="-20" w:right="-20" w:firstLine="720"/>
+        <w:rPr>
+          <w:rFonts w:ascii="Tahoma" w:eastAsia="Tahoma" w:hAnsi="Tahoma" w:cs="Tahoma"/>
+          <w:sz w:val="24"/>
+          <w:szCs w:val="24"/>
+          <w:lang w:val="es-MX"/>
+        </w:rPr>
+      </w:pPr>
+      <w:r>
+        <w:rPr>
+          <w:rFonts w:ascii="Tahoma" w:eastAsia="Tahoma" w:hAnsi="Tahoma" w:cs="Tahoma"/>
+          <w:sz w:val="24"/>
+          <w:szCs w:val="24"/>
+          <w:lang w:val="es-MX"/>
+        </w:rPr>
+        <w:t>La técnica de educción de información utilizada en este caso podría considerarse como una combinación de búsqueda bibliográfica y revisión documental. Esto implica buscar y recopilar información relevante sobre el trastorno depresivo o la depresión de una variedad de fuentes, incluidas asociaciones relacionadas, documentos académicos, informes gubernamentales, y otros recursos pertinentes.</w:t>
+      </w:r>
+    </w:p>
+    <w:p>
+      <w:pPr>
+        <w:spacing w:after="160" w:line="276" w:lineRule="auto"/>
+        <w:ind w:left="-20" w:right="-20" w:firstLine="720"/>
+        <w:rPr>
+          <w:rFonts w:ascii="Tahoma" w:eastAsia="Tahoma" w:hAnsi="Tahoma" w:cs="Tahoma"/>
+          <w:sz w:val="24"/>
+          <w:szCs w:val="24"/>
+          <w:lang w:val="es-MX"/>
+        </w:rPr>
+      </w:pPr>
+      <w:r>
+        <w:rPr>
+          <w:rFonts w:ascii="Tahoma" w:eastAsia="Tahoma" w:hAnsi="Tahoma" w:cs="Tahoma"/>
+          <w:sz w:val="24"/>
+          <w:szCs w:val="24"/>
+          <w:lang w:val="es-MX"/>
+        </w:rPr>
+        <w:t>El análisis de la información recopilada implicaría evaluar la calidad y la relevancia de los documentos encontrados, así como identificar patrones, tendencias y brechas en el conocimiento sobre el tema. Esto puede incluir la revisión crítica de los datos, la identificación de temas comunes, la comparación de diferentes perspectivas y la extracción de información clave que pueda ser útil para el desarrollo del sistema.</w:t>
+      </w:r>
+    </w:p>
+    <w:p>
+      <w:pPr>
+        <w:spacing w:after="160" w:line="276" w:lineRule="auto"/>
+        <w:ind w:left="-20" w:right="-20" w:firstLine="720"/>
+        <w:rPr>
+          <w:rFonts w:ascii="Tahoma" w:eastAsia="Tahoma" w:hAnsi="Tahoma" w:cs="Tahoma"/>
+          <w:sz w:val="24"/>
+          <w:szCs w:val="24"/>
+          <w:lang w:val="es-MX"/>
+        </w:rPr>
+      </w:pPr>
+      <w:r>
+        <w:rPr>
+          <w:rFonts w:ascii="Tahoma" w:eastAsia="Tahoma" w:hAnsi="Tahoma" w:cs="Tahoma"/>
+          <w:sz w:val="24"/>
+          <w:szCs w:val="24"/>
+          <w:lang w:val="es-MX"/>
+        </w:rPr>
+        <w:t>Para transformar esta información en requerimientos para el sistema propuesto, fue necesario identificar las necesidades y los desafíos específicos relacionados con el trastorno depresivo y ansiedad que han surgido a partir del análisis de la información. Esto implica la identificación de características y funcionalidades específicas que el sistema debería tener para abordar estas necesidades, así como la definición de criterios de éxito y métricas de evaluación para medir el impacto del sistema en la gestión y el tratamiento de la depresión y ansiedad en adolescentes.</w:t>
+      </w:r>
+    </w:p>
+    <w:p>
+      <w:pPr>
         <w:spacing w:before="0" w:after="200" w:line="276" w:lineRule="auto"/>
         <w:rPr>
-          <w:rFonts w:ascii="Tahoma" w:hAnsi="Tahoma" w:cs="Tahoma"/>
-          <w:color w:val="8064A2" w:themeColor="accent4"/>
+          <w:rFonts w:ascii="Tahoma" w:eastAsia="Tahoma" w:hAnsi="Tahoma" w:cs="Tahoma"/>
+          <w:b/>
+          <w:bCs/>
+          <w:sz w:val="28"/>
+          <w:szCs w:val="28"/>
           <w:lang w:val="es-MX"/>
         </w:rPr>
       </w:pPr>
@@ -3878,6 +4027,7 @@
           <w:rFonts w:ascii="Tahoma" w:hAnsi="Tahoma" w:cs="Tahoma"/>
           <w:lang w:val="es-MX"/>
         </w:rPr>
+        <w:lastRenderedPageBreak/>
         <w:t>Requerimientos de la Aplicación</w:t>
       </w:r>
       <w:bookmarkEnd w:id="13"/>
@@ -4004,6 +4154,7 @@
           <w:lang w:val="es-MX"/>
         </w:rPr>
       </w:pPr>
+      <w:bookmarkStart w:id="14" w:name="_Int_cjKO7D8s"/>
       <w:r>
         <w:rPr>
           <w:rFonts w:ascii="Tahoma" w:hAnsi="Tahoma" w:cs="Tahoma"/>
@@ -4047,8 +4198,18 @@
           <w:szCs w:val="24"/>
           <w:lang w:val="es-MX"/>
         </w:rPr>
-        <w:t>e los cuales estén dispuestos a participar en las actividades de recolección de información.</w:t>
-      </w:r>
+        <w:t>e</w:t>
+      </w:r>
+      <w:r>
+        <w:rPr>
+          <w:rFonts w:ascii="Tahoma" w:hAnsi="Tahoma" w:cs="Tahoma"/>
+          <w:sz w:val="24"/>
+          <w:szCs w:val="24"/>
+          <w:lang w:val="es-MX"/>
+        </w:rPr>
+        <w:t>.</w:t>
+      </w:r>
+      <w:bookmarkEnd w:id="14"/>
       <w:r>
         <w:rPr>
           <w:rFonts w:ascii="Tahoma" w:hAnsi="Tahoma" w:cs="Tahoma"/>
@@ -4083,16 +4244,43 @@
           <w:szCs w:val="24"/>
           <w:lang w:val="es-MX"/>
         </w:rPr>
-        <w:t>encuestas en línea las cuales nos briden un panorama más amplio de los usuarios</w:t>
-      </w:r>
-      <w:r>
-        <w:rPr>
-          <w:rFonts w:ascii="Tahoma" w:hAnsi="Tahoma" w:cs="Tahoma"/>
-          <w:sz w:val="24"/>
-          <w:szCs w:val="24"/>
-          <w:lang w:val="es-MX"/>
-        </w:rPr>
-        <w:t>, con el fin de obtener distintos puntos de vist</w:t>
+        <w:t xml:space="preserve">encuestas en línea </w:t>
+      </w:r>
+      <w:r>
+        <w:rPr>
+          <w:rFonts w:ascii="Tahoma" w:hAnsi="Tahoma" w:cs="Tahoma"/>
+          <w:sz w:val="24"/>
+          <w:szCs w:val="24"/>
+          <w:lang w:val="es-MX"/>
+        </w:rPr>
+        <w:t>que</w:t>
+      </w:r>
+      <w:r>
+        <w:rPr>
+          <w:rFonts w:ascii="Tahoma" w:hAnsi="Tahoma" w:cs="Tahoma"/>
+          <w:sz w:val="24"/>
+          <w:szCs w:val="24"/>
+          <w:lang w:val="es-MX"/>
+        </w:rPr>
+        <w:t xml:space="preserve"> nos briden un panorama más amplio de los usuarios</w:t>
+      </w:r>
+      <w:r>
+        <w:rPr>
+          <w:rFonts w:ascii="Tahoma" w:hAnsi="Tahoma" w:cs="Tahoma"/>
+          <w:sz w:val="24"/>
+          <w:szCs w:val="24"/>
+          <w:lang w:val="es-MX"/>
+        </w:rPr>
+        <w:t xml:space="preserve"> para</w:t>
+      </w:r>
+      <w:r>
+        <w:rPr>
+          <w:rFonts w:ascii="Tahoma" w:hAnsi="Tahoma" w:cs="Tahoma"/>
+          <w:sz w:val="24"/>
+          <w:szCs w:val="24"/>
+          <w:lang w:val="es-MX"/>
+        </w:rPr>
+        <w:t xml:space="preserve"> obtener puntos de vist</w:t>
       </w:r>
       <w:r>
         <w:rPr>
@@ -4102,6 +4290,15 @@
           <w:lang w:val="es-MX"/>
         </w:rPr>
         <w:t>a</w:t>
+      </w:r>
+      <w:r>
+        <w:rPr>
+          <w:rFonts w:ascii="Tahoma" w:hAnsi="Tahoma" w:cs="Tahoma"/>
+          <w:sz w:val="24"/>
+          <w:szCs w:val="24"/>
+          <w:lang w:val="es-MX"/>
+        </w:rPr>
+        <w:t xml:space="preserve"> distintos</w:t>
       </w:r>
       <w:r>
         <w:rPr>
@@ -4206,134 +4403,301 @@
           <w:szCs w:val="24"/>
           <w:lang w:val="es-MX"/>
         </w:rPr>
-        <w:t xml:space="preserve">Finalmente, se realizará un análisis de los datos cualitativos y cuantitativos recopilados para identificar </w:t>
-      </w:r>
-      <w:r>
-        <w:rPr>
-          <w:rFonts w:ascii="Tahoma" w:hAnsi="Tahoma" w:cs="Tahoma"/>
-          <w:sz w:val="24"/>
-          <w:szCs w:val="24"/>
-          <w:lang w:val="es-MX"/>
-        </w:rPr>
-        <w:t xml:space="preserve">ciertos </w:t>
-      </w:r>
-      <w:r>
-        <w:rPr>
-          <w:rFonts w:ascii="Tahoma" w:hAnsi="Tahoma" w:cs="Tahoma"/>
-          <w:sz w:val="24"/>
-          <w:szCs w:val="24"/>
-          <w:lang w:val="es-MX"/>
-        </w:rPr>
-        <w:t xml:space="preserve">patrones, tendencias y áreas de mejora </w:t>
-      </w:r>
-      <w:r>
-        <w:rPr>
-          <w:rFonts w:ascii="Tahoma" w:hAnsi="Tahoma" w:cs="Tahoma"/>
-          <w:sz w:val="24"/>
-          <w:szCs w:val="24"/>
-          <w:lang w:val="es-MX"/>
-        </w:rPr>
-        <w:t xml:space="preserve">para </w:t>
-      </w:r>
-      <w:r>
-        <w:rPr>
-          <w:rFonts w:ascii="Tahoma" w:hAnsi="Tahoma" w:cs="Tahoma"/>
-          <w:sz w:val="24"/>
-          <w:szCs w:val="24"/>
-          <w:lang w:val="es-MX"/>
-        </w:rPr>
-        <w:t>la solución</w:t>
-      </w:r>
-      <w:r>
-        <w:rPr>
-          <w:rFonts w:ascii="Tahoma" w:hAnsi="Tahoma" w:cs="Tahoma"/>
-          <w:sz w:val="24"/>
-          <w:szCs w:val="24"/>
-          <w:lang w:val="es-MX"/>
-        </w:rPr>
-        <w:t xml:space="preserve"> plantead</w:t>
-      </w:r>
-      <w:r>
-        <w:rPr>
-          <w:rFonts w:ascii="Tahoma" w:hAnsi="Tahoma" w:cs="Tahoma"/>
-          <w:sz w:val="24"/>
-          <w:szCs w:val="24"/>
-          <w:lang w:val="es-MX"/>
-        </w:rPr>
-        <w:t>a</w:t>
-      </w:r>
-      <w:r>
-        <w:rPr>
-          <w:rFonts w:ascii="Tahoma" w:hAnsi="Tahoma" w:cs="Tahoma"/>
-          <w:sz w:val="24"/>
-          <w:szCs w:val="24"/>
-          <w:lang w:val="es-MX"/>
-        </w:rPr>
-        <w:t xml:space="preserve">, con el objetivo de que </w:t>
-      </w:r>
-      <w:r>
-        <w:rPr>
-          <w:rFonts w:ascii="Tahoma" w:hAnsi="Tahoma" w:cs="Tahoma"/>
-          <w:sz w:val="24"/>
-          <w:szCs w:val="24"/>
-          <w:lang w:val="es-MX"/>
-        </w:rPr>
-        <w:t>la aplicación</w:t>
-      </w:r>
-      <w:r>
-        <w:rPr>
-          <w:rFonts w:ascii="Tahoma" w:hAnsi="Tahoma" w:cs="Tahoma"/>
-          <w:sz w:val="24"/>
-          <w:szCs w:val="24"/>
+        <w:t>Finalmente, se analizarán los datos cualitativos y cuantitativos recopilados para identificar patrones, tendencias y áreas de mejora para la solución planteada, para que la aplicación esté diseñada de manera efectiva y amigable para satisfacer las necesidades y expectativas de los usuarios.</w:t>
+      </w:r>
+    </w:p>
+    <w:p>
+      <w:pPr>
+        <w:spacing w:line="276" w:lineRule="auto"/>
+        <w:ind w:firstLine="720"/>
+        <w:rPr>
+          <w:rFonts w:ascii="Tahoma" w:eastAsia="Tahoma" w:hAnsi="Tahoma" w:cs="Tahoma"/>
+          <w:color w:val="0D0D0D" w:themeColor="text1" w:themeTint="F2"/>
+          <w:sz w:val="24"/>
+          <w:szCs w:val="24"/>
+          <w:lang w:val="es-MX"/>
+        </w:rPr>
+      </w:pPr>
+      <w:r>
+        <w:rPr>
+          <w:rFonts w:ascii="Tahoma" w:eastAsia="Tahoma" w:hAnsi="Tahoma" w:cs="Tahoma"/>
+          <w:color w:val="000000" w:themeColor="text1"/>
+          <w:sz w:val="24"/>
+          <w:szCs w:val="24"/>
+          <w:lang w:val="es-MX"/>
+        </w:rPr>
+        <w:t>Se proponen los siguientes instrumentos para la recolección de requerimientos:</w:t>
+      </w:r>
+    </w:p>
+    <w:p>
+      <w:pPr>
+        <w:pStyle w:val="Prrafodelista"/>
+        <w:numPr>
+          <w:ilvl w:val="0"/>
+          <w:numId w:val="21"/>
+        </w:numPr>
+        <w:spacing w:line="276" w:lineRule="auto"/>
+        <w:rPr>
+          <w:rStyle w:val="Hipervnculo"/>
+          <w:rFonts w:ascii="Tahoma" w:eastAsia="Tahoma" w:hAnsi="Tahoma" w:cs="Tahoma"/>
+          <w:i/>
+          <w:iCs/>
+          <w:lang w:val="es-MX"/>
+        </w:rPr>
+      </w:pPr>
+      <w:r>
+        <w:rPr>
+          <w:rFonts w:ascii="Tahoma" w:eastAsia="Tahoma" w:hAnsi="Tahoma" w:cs="Tahoma"/>
+          <w:i/>
+          <w:iCs/>
+          <w:lang w:val="es-MX"/>
+        </w:rPr>
+        <w:fldChar w:fldCharType="begin"/>
+      </w:r>
+      <w:r>
+        <w:rPr>
+          <w:rFonts w:ascii="Tahoma" w:eastAsia="Tahoma" w:hAnsi="Tahoma" w:cs="Tahoma"/>
+          <w:i/>
+          <w:iCs/>
+          <w:lang w:val="es-MX"/>
+        </w:rPr>
+        <w:instrText>HYPERLINK "https://alumnosuady-my.sharepoint.com/:b:/g/personal/a18000710_alumnos_uady_mx/EVgshhDCRkFMobazg4a4W4ABa6Go-dxcIT2-qDdQ6FxIGw?e=pFolAt"</w:instrText>
+      </w:r>
+      <w:r>
+        <w:rPr>
+          <w:rFonts w:ascii="Tahoma" w:eastAsia="Tahoma" w:hAnsi="Tahoma" w:cs="Tahoma"/>
+          <w:i/>
+          <w:iCs/>
+          <w:lang w:val="es-MX"/>
+        </w:rPr>
+      </w:r>
+      <w:r>
+        <w:rPr>
+          <w:rFonts w:ascii="Tahoma" w:eastAsia="Tahoma" w:hAnsi="Tahoma" w:cs="Tahoma"/>
+          <w:i/>
+          <w:iCs/>
+          <w:lang w:val="es-MX"/>
+        </w:rPr>
+        <w:fldChar w:fldCharType="separate"/>
+      </w:r>
+      <w:r>
+        <w:rPr>
+          <w:rStyle w:val="Hipervnculo"/>
+          <w:rFonts w:ascii="Tahoma" w:eastAsia="Tahoma" w:hAnsi="Tahoma" w:cs="Tahoma"/>
+          <w:i/>
+          <w:iCs/>
+          <w:lang w:val="es-MX"/>
+        </w:rPr>
+        <w:t>Anexo enc</w:t>
+      </w:r>
+      <w:r>
+        <w:rPr>
+          <w:rStyle w:val="Hipervnculo"/>
+          <w:rFonts w:ascii="Tahoma" w:eastAsia="Tahoma" w:hAnsi="Tahoma" w:cs="Tahoma"/>
+          <w:i/>
+          <w:iCs/>
+          <w:lang w:val="es-MX"/>
+        </w:rPr>
+        <w:t>u</w:t>
+      </w:r>
+      <w:r>
+        <w:rPr>
+          <w:rStyle w:val="Hipervnculo"/>
+          <w:rFonts w:ascii="Tahoma" w:eastAsia="Tahoma" w:hAnsi="Tahoma" w:cs="Tahoma"/>
+          <w:i/>
+          <w:iCs/>
+          <w:lang w:val="es-MX"/>
+        </w:rPr>
+        <w:t>esta</w:t>
+      </w:r>
+    </w:p>
+    <w:p>
+      <w:pPr>
+        <w:pStyle w:val="Prrafodelista"/>
+        <w:numPr>
+          <w:ilvl w:val="0"/>
+          <w:numId w:val="21"/>
+        </w:numPr>
+        <w:spacing w:line="276" w:lineRule="auto"/>
+        <w:rPr>
+          <w:rStyle w:val="Hipervnculo"/>
+          <w:rFonts w:ascii="Tahoma" w:eastAsia="Tahoma" w:hAnsi="Tahoma" w:cs="Tahoma"/>
+          <w:i/>
+          <w:iCs/>
+          <w:lang w:val="es-MX"/>
+        </w:rPr>
+      </w:pPr>
+      <w:r>
+        <w:rPr>
+          <w:rFonts w:ascii="Tahoma" w:eastAsia="Tahoma" w:hAnsi="Tahoma" w:cs="Tahoma"/>
+          <w:i/>
+          <w:iCs/>
+          <w:lang w:val="es-MX"/>
+        </w:rPr>
+        <w:fldChar w:fldCharType="end"/>
+      </w:r>
+      <w:r>
+        <w:rPr>
+          <w:rFonts w:ascii="Tahoma" w:eastAsia="Tahoma" w:hAnsi="Tahoma" w:cs="Tahoma"/>
+          <w:i/>
+          <w:iCs/>
+          <w:lang w:val="es-MX"/>
+        </w:rPr>
+        <w:fldChar w:fldCharType="begin"/>
+      </w:r>
+      <w:r>
+        <w:rPr>
+          <w:rFonts w:ascii="Tahoma" w:eastAsia="Tahoma" w:hAnsi="Tahoma" w:cs="Tahoma"/>
+          <w:i/>
+          <w:iCs/>
+          <w:lang w:val="es-MX"/>
+        </w:rPr>
+        <w:instrText>HYPERLINK "https://alumnosuady-my.sharepoint.com/:b:/g/personal/a18000710_alumnos_uady_mx/EQQqCOUUolhPtQEmtn7vi3IBWoQdWA-mY80p4QmMpHIpZA?e=vlPpAU"</w:instrText>
+      </w:r>
+      <w:r>
+        <w:rPr>
+          <w:rFonts w:ascii="Tahoma" w:eastAsia="Tahoma" w:hAnsi="Tahoma" w:cs="Tahoma"/>
+          <w:i/>
+          <w:iCs/>
+          <w:lang w:val="es-MX"/>
+        </w:rPr>
+      </w:r>
+      <w:r>
+        <w:rPr>
+          <w:rFonts w:ascii="Tahoma" w:eastAsia="Tahoma" w:hAnsi="Tahoma" w:cs="Tahoma"/>
+          <w:i/>
+          <w:iCs/>
+          <w:lang w:val="es-MX"/>
+        </w:rPr>
+        <w:fldChar w:fldCharType="separate"/>
+      </w:r>
+      <w:r>
+        <w:rPr>
+          <w:rStyle w:val="Hipervnculo"/>
+          <w:rFonts w:ascii="Tahoma" w:eastAsia="Tahoma" w:hAnsi="Tahoma" w:cs="Tahoma"/>
+          <w:i/>
+          <w:iCs/>
+          <w:lang w:val="es-MX"/>
+        </w:rPr>
+        <w:t>Anexo</w:t>
+      </w:r>
+      <w:r>
+        <w:rPr>
+          <w:rStyle w:val="Hipervnculo"/>
+          <w:rFonts w:ascii="Tahoma" w:eastAsia="Tahoma" w:hAnsi="Tahoma" w:cs="Tahoma"/>
+          <w:i/>
+          <w:iCs/>
           <w:lang w:val="es-MX"/>
         </w:rPr>
         <w:t xml:space="preserve"> </w:t>
       </w:r>
       <w:r>
         <w:rPr>
-          <w:rFonts w:ascii="Tahoma" w:hAnsi="Tahoma" w:cs="Tahoma"/>
-          <w:sz w:val="24"/>
-          <w:szCs w:val="24"/>
-          <w:lang w:val="es-MX"/>
-        </w:rPr>
-        <w:t>esté diseñada de manera efectiva</w:t>
-      </w:r>
-      <w:r>
-        <w:rPr>
-          <w:rFonts w:ascii="Tahoma" w:hAnsi="Tahoma" w:cs="Tahoma"/>
-          <w:sz w:val="24"/>
-          <w:szCs w:val="24"/>
-          <w:lang w:val="es-MX"/>
-        </w:rPr>
-        <w:t xml:space="preserve"> y amigable</w:t>
-      </w:r>
-      <w:r>
-        <w:rPr>
-          <w:rFonts w:ascii="Tahoma" w:hAnsi="Tahoma" w:cs="Tahoma"/>
-          <w:sz w:val="24"/>
-          <w:szCs w:val="24"/>
-          <w:lang w:val="es-MX"/>
-        </w:rPr>
-        <w:t xml:space="preserve"> para satisfacer las necesidades y expectativas de </w:t>
-      </w:r>
-      <w:r>
-        <w:rPr>
-          <w:rFonts w:ascii="Tahoma" w:hAnsi="Tahoma" w:cs="Tahoma"/>
-          <w:sz w:val="24"/>
-          <w:szCs w:val="24"/>
-          <w:lang w:val="es-MX"/>
-        </w:rPr>
-        <w:t>los</w:t>
-      </w:r>
-      <w:r>
-        <w:rPr>
-          <w:rFonts w:ascii="Tahoma" w:hAnsi="Tahoma" w:cs="Tahoma"/>
-          <w:sz w:val="24"/>
-          <w:szCs w:val="24"/>
-          <w:lang w:val="es-MX"/>
-        </w:rPr>
-        <w:t xml:space="preserve"> usuarios.</w:t>
-      </w:r>
+          <w:rStyle w:val="Hipervnculo"/>
+          <w:rFonts w:ascii="Tahoma" w:eastAsia="Tahoma" w:hAnsi="Tahoma" w:cs="Tahoma"/>
+          <w:i/>
+          <w:iCs/>
+          <w:lang w:val="es-MX"/>
+        </w:rPr>
+        <w:t>entrevista</w:t>
+      </w:r>
+    </w:p>
+    <w:p>
+      <w:pPr>
+        <w:spacing w:line="276" w:lineRule="auto"/>
+        <w:ind w:firstLine="720"/>
+        <w:rPr>
+          <w:rFonts w:ascii="Tahoma" w:eastAsia="Tahoma" w:hAnsi="Tahoma" w:cs="Tahoma"/>
+          <w:sz w:val="24"/>
+          <w:szCs w:val="24"/>
+          <w:lang w:val="es-MX"/>
+        </w:rPr>
+      </w:pPr>
+      <w:r>
+        <w:rPr>
+          <w:rFonts w:ascii="Tahoma" w:eastAsia="Tahoma" w:hAnsi="Tahoma" w:cs="Tahoma"/>
+          <w:i/>
+          <w:iCs/>
+          <w:sz w:val="24"/>
+          <w:szCs w:val="24"/>
+          <w:lang w:val="es-MX"/>
+        </w:rPr>
+        <w:fldChar w:fldCharType="end"/>
+      </w:r>
+      <w:r>
+        <w:rPr>
+          <w:rFonts w:ascii="Tahoma" w:eastAsia="Tahoma" w:hAnsi="Tahoma" w:cs="Tahoma"/>
+          <w:color w:val="000000" w:themeColor="text1"/>
+          <w:sz w:val="24"/>
+          <w:szCs w:val="24"/>
+          <w:lang w:val="es-MX"/>
+        </w:rPr>
+        <w:t>Se utilizarán de manera complementaria para garantizar una comprensión completa de las necesidades y expectativas de los usuarios, permitiendo así el diseño de una aplicación efectiva y centrada en el usuario.</w:t>
+      </w:r>
+    </w:p>
+    <w:p>
+      <w:pPr>
+        <w:spacing w:line="276" w:lineRule="auto"/>
+        <w:ind w:firstLine="720"/>
+        <w:rPr>
+          <w:rFonts w:ascii="Tahoma" w:hAnsi="Tahoma" w:cs="Tahoma"/>
+          <w:lang w:val="es-MX"/>
+        </w:rPr>
+      </w:pPr>
+    </w:p>
+    <w:p>
+      <w:pPr>
+        <w:spacing w:line="276" w:lineRule="auto"/>
+        <w:rPr>
+          <w:rFonts w:ascii="Tahoma" w:hAnsi="Tahoma" w:cs="Tahoma"/>
+          <w:lang w:val="es-MX"/>
+        </w:rPr>
+      </w:pPr>
+    </w:p>
+    <w:p>
+      <w:pPr>
+        <w:spacing w:line="276" w:lineRule="auto"/>
+        <w:rPr>
+          <w:rFonts w:ascii="Tahoma" w:hAnsi="Tahoma" w:cs="Tahoma"/>
+          <w:lang w:val="es-MX"/>
+        </w:rPr>
+      </w:pPr>
+    </w:p>
+    <w:p>
+      <w:pPr>
+        <w:spacing w:line="276" w:lineRule="auto"/>
+        <w:rPr>
+          <w:rFonts w:ascii="Tahoma" w:hAnsi="Tahoma" w:cs="Tahoma"/>
+          <w:lang w:val="es-MX"/>
+        </w:rPr>
+      </w:pPr>
+    </w:p>
+    <w:p>
+      <w:pPr>
+        <w:spacing w:line="276" w:lineRule="auto"/>
+        <w:rPr>
+          <w:rFonts w:ascii="Tahoma" w:hAnsi="Tahoma" w:cs="Tahoma"/>
+          <w:lang w:val="es-MX"/>
+        </w:rPr>
+      </w:pPr>
+    </w:p>
+    <w:p>
+      <w:pPr>
+        <w:spacing w:line="276" w:lineRule="auto"/>
+        <w:rPr>
+          <w:rFonts w:ascii="Tahoma" w:hAnsi="Tahoma" w:cs="Tahoma"/>
+          <w:lang w:val="es-MX"/>
+        </w:rPr>
+      </w:pPr>
+    </w:p>
+    <w:p>
+      <w:pPr>
+        <w:spacing w:line="276" w:lineRule="auto"/>
+        <w:rPr>
+          <w:rFonts w:ascii="Tahoma" w:hAnsi="Tahoma" w:cs="Tahoma"/>
+          <w:lang w:val="es-MX"/>
+        </w:rPr>
+      </w:pPr>
     </w:p>
     <w:p>
       <w:pPr>
@@ -4353,7 +4717,7 @@
           <w:lang w:val="es-MX"/>
         </w:rPr>
       </w:pPr>
-      <w:bookmarkStart w:id="14" w:name="_Toc161744089"/>
+      <w:bookmarkStart w:id="15" w:name="_Toc161744089"/>
       <w:r>
         <w:rPr>
           <w:rFonts w:ascii="Tahoma" w:hAnsi="Tahoma" w:cs="Tahoma"/>
@@ -4361,7 +4725,7 @@
         </w:rPr>
         <w:t>Perfiles, Personas y Escenarios</w:t>
       </w:r>
-      <w:bookmarkEnd w:id="14"/>
+      <w:bookmarkEnd w:id="15"/>
     </w:p>
     <w:p>
       <w:pPr>
@@ -4408,6 +4772,7 @@
           <w:bCs/>
           <w:lang w:val="es-MX"/>
         </w:rPr>
+        <w:lastRenderedPageBreak/>
         <w:t xml:space="preserve">Adolescente con trastorno de depresión o ansiedad: </w:t>
       </w:r>
       <w:r>
@@ -4453,21 +4818,103 @@
           <w:bCs/>
           <w:lang w:val="es-MX"/>
         </w:rPr>
-        <w:t>Familiares o amigos cercanos de los adolescentes:</w:t>
-      </w:r>
-      <w:r>
-        <w:rPr>
-          <w:rFonts w:ascii="Tahoma" w:hAnsi="Tahoma" w:cs="Tahoma"/>
-          <w:lang w:val="es-MX"/>
-        </w:rPr>
-        <w:t xml:space="preserve"> Este perfil incluye a personas cercanas a los adolescentes que pueden estar preocupadas por su bienestar y buscan comprender mejor la situación </w:t>
-      </w:r>
-      <w:r>
-        <w:rPr>
-          <w:rFonts w:ascii="Tahoma" w:hAnsi="Tahoma" w:cs="Tahoma"/>
-          <w:lang w:val="es-MX"/>
-        </w:rPr>
-        <w:t>con el fin de</w:t>
+        <w:t xml:space="preserve">Familiares o </w:t>
+      </w:r>
+      <w:r>
+        <w:rPr>
+          <w:rFonts w:ascii="Tahoma" w:hAnsi="Tahoma" w:cs="Tahoma"/>
+          <w:b/>
+          <w:bCs/>
+          <w:lang w:val="es-MX"/>
+        </w:rPr>
+        <w:t>p</w:t>
+      </w:r>
+      <w:r>
+        <w:rPr>
+          <w:rFonts w:ascii="Tahoma" w:hAnsi="Tahoma" w:cs="Tahoma"/>
+          <w:b/>
+          <w:bCs/>
+          <w:lang w:val="es-MX"/>
+        </w:rPr>
+        <w:t>ersonas</w:t>
+      </w:r>
+      <w:r>
+        <w:rPr>
+          <w:rFonts w:ascii="Tahoma" w:hAnsi="Tahoma" w:cs="Tahoma"/>
+          <w:b/>
+          <w:bCs/>
+          <w:lang w:val="es-MX"/>
+        </w:rPr>
+        <w:t xml:space="preserve"> cercan</w:t>
+      </w:r>
+      <w:r>
+        <w:rPr>
+          <w:rFonts w:ascii="Tahoma" w:hAnsi="Tahoma" w:cs="Tahoma"/>
+          <w:b/>
+          <w:bCs/>
+          <w:lang w:val="es-MX"/>
+        </w:rPr>
+        <w:t>a</w:t>
+      </w:r>
+      <w:r>
+        <w:rPr>
+          <w:rFonts w:ascii="Tahoma" w:hAnsi="Tahoma" w:cs="Tahoma"/>
+          <w:b/>
+          <w:bCs/>
+          <w:lang w:val="es-MX"/>
+        </w:rPr>
+        <w:t>s</w:t>
+      </w:r>
+      <w:r>
+        <w:rPr>
+          <w:rFonts w:ascii="Tahoma" w:hAnsi="Tahoma" w:cs="Tahoma"/>
+          <w:b/>
+          <w:bCs/>
+          <w:lang w:val="es-MX"/>
+        </w:rPr>
+        <w:t xml:space="preserve"> de los adolescentes:</w:t>
+      </w:r>
+      <w:r>
+        <w:rPr>
+          <w:rFonts w:ascii="Tahoma" w:hAnsi="Tahoma" w:cs="Tahoma"/>
+          <w:lang w:val="es-MX"/>
+        </w:rPr>
+        <w:t xml:space="preserve"> Este perfil incluye a personas cercanas a los adolescentes que </w:t>
+      </w:r>
+      <w:r>
+        <w:rPr>
+          <w:rFonts w:ascii="Tahoma" w:hAnsi="Tahoma" w:cs="Tahoma"/>
+          <w:lang w:val="es-MX"/>
+        </w:rPr>
+        <w:t>estén preocupados</w:t>
+      </w:r>
+      <w:r>
+        <w:rPr>
+          <w:rFonts w:ascii="Tahoma" w:hAnsi="Tahoma" w:cs="Tahoma"/>
+          <w:lang w:val="es-MX"/>
+        </w:rPr>
+        <w:t xml:space="preserve"> por su bienestar y </w:t>
+      </w:r>
+      <w:r>
+        <w:rPr>
+          <w:rFonts w:ascii="Tahoma" w:hAnsi="Tahoma" w:cs="Tahoma"/>
+          <w:lang w:val="es-MX"/>
+        </w:rPr>
+        <w:t>busquen</w:t>
+      </w:r>
+      <w:r>
+        <w:rPr>
+          <w:rFonts w:ascii="Tahoma" w:hAnsi="Tahoma" w:cs="Tahoma"/>
+          <w:lang w:val="es-MX"/>
+        </w:rPr>
+        <w:t xml:space="preserve"> comprender mejor la situación </w:t>
+      </w:r>
+      <w:r>
+        <w:rPr>
+          <w:rFonts w:ascii="Tahoma" w:hAnsi="Tahoma" w:cs="Tahoma"/>
+          <w:lang w:val="es-MX"/>
+        </w:rPr>
+        <w:t>para</w:t>
       </w:r>
       <w:r>
         <w:rPr>
@@ -4488,7 +4935,14 @@
           <w:rFonts w:ascii="Tahoma" w:hAnsi="Tahoma" w:cs="Tahoma"/>
           <w:lang w:val="es-MX"/>
         </w:rPr>
-        <w:t xml:space="preserve">son denominados </w:t>
+        <w:t>se denominan</w:t>
+      </w:r>
+      <w:r>
+        <w:rPr>
+          <w:rFonts w:ascii="Tahoma" w:hAnsi="Tahoma" w:cs="Tahoma"/>
+          <w:lang w:val="es-MX"/>
+        </w:rPr>
+        <w:t xml:space="preserve"> </w:t>
       </w:r>
       <w:r>
         <w:rPr>
@@ -4526,7 +4980,6 @@
           <w:bCs/>
           <w:lang w:val="es-MX"/>
         </w:rPr>
-        <w:lastRenderedPageBreak/>
         <w:t>Profesionales de la salud mental:</w:t>
       </w:r>
       <w:r>
@@ -4942,8 +5395,10 @@
           <w:szCs w:val="24"/>
           <w:lang w:val="es-MX"/>
         </w:rPr>
-        <w:t xml:space="preserve">Por varios años Roberto estuvo casado con Karla, una mujer cariñosa pero controladora, que contrastaba con la relajada personalidad de Roberto, lo que llevó a peleas en especial desde el nacimiento de su hija Daniela y su desacuerdo en su crianza. Esto llevo su divorcio cuando ella apenas tenía 5 años. Aunque en un principio acordaron una custodia compartida, Karla tuvo una gran oportunidad de trabajo fuera del país y Roberto termino con asumir la custodia completa de Daniela cuando tenía 8 años lo que no fue problema para él ya que sentía un gran amor por su hija, </w:t>
-      </w:r>
+        <w:lastRenderedPageBreak/>
+        <w:t xml:space="preserve">Por varios años Roberto estuvo casado con Karla, una mujer cariñosa pero controladora, que contrastaba con la relajada personalidad de Roberto, lo que llevó a peleas en especial desde el nacimiento de su hija Daniela y su desacuerdo en su crianza. Esto llevo su divorcio cuando ella apenas tenía 5 años. </w:t>
+      </w:r>
+      <w:bookmarkStart w:id="16" w:name="_Int_HH4x9liX"/>
       <w:r>
         <w:rPr>
           <w:rFonts w:ascii="Tahoma" w:eastAsia="Tahoma" w:hAnsi="Tahoma" w:cs="Tahoma"/>
@@ -4952,7 +5407,7 @@
           <w:szCs w:val="24"/>
           <w:lang w:val="es-MX"/>
         </w:rPr>
-        <w:t xml:space="preserve">sin </w:t>
+        <w:t xml:space="preserve">Aunque en un principio acordaron una custodia compartida, Karla tuvo una gran oportunidad de trabajo fuera del país y Roberto termino con asumir la custodia completa de Daniela cuando tenía 8 años lo que no fue problema para él ya que sentía un gran amor por su hija, </w:t>
       </w:r>
       <w:r>
         <w:rPr>
@@ -4962,8 +5417,7 @@
           <w:szCs w:val="24"/>
           <w:lang w:val="es-MX"/>
         </w:rPr>
-        <w:lastRenderedPageBreak/>
-        <w:t>embargo, sí</w:t>
+        <w:t>sin embargo, sí</w:t>
       </w:r>
       <w:r>
         <w:rPr>
@@ -4993,7 +5447,18 @@
           <w:szCs w:val="24"/>
           <w:lang w:val="es-MX"/>
         </w:rPr>
-        <w:t xml:space="preserve"> el desafío de ser un padre soltero y lo que tener contacto limitado con su madre significaría para ella, especialmente en los años de la adolescencia. Aun con las dificultades</w:t>
+        <w:t xml:space="preserve"> el desafío de ser un padre soltero y lo que tener contacto limitado con su madre significaría para ella, especialmente en los años de la adolescencia.</w:t>
+      </w:r>
+      <w:bookmarkEnd w:id="16"/>
+      <w:r>
+        <w:rPr>
+          <w:rFonts w:ascii="Tahoma" w:eastAsia="Tahoma" w:hAnsi="Tahoma" w:cs="Tahoma"/>
+          <w:color w:val="000000" w:themeColor="text1"/>
+          <w:sz w:val="24"/>
+          <w:szCs w:val="24"/>
+          <w:lang w:val="es-MX"/>
+        </w:rPr>
+        <w:t xml:space="preserve"> Aun con las dificultades</w:t>
       </w:r>
       <w:r>
         <w:rPr>
@@ -5229,6 +5694,15 @@
     </w:p>
     <w:p>
       <w:pPr>
+        <w:spacing w:before="0" w:after="200" w:line="276" w:lineRule="auto"/>
+        <w:rPr>
+          <w:rFonts w:ascii="Tahoma" w:hAnsi="Tahoma" w:cs="Tahoma"/>
+          <w:lang w:val="es-MX"/>
+        </w:rPr>
+      </w:pPr>
+    </w:p>
+    <w:p>
+      <w:pPr>
         <w:pStyle w:val="Ttulo1"/>
         <w:spacing w:line="276" w:lineRule="auto"/>
         <w:rPr>
@@ -5236,7 +5710,7 @@
           <w:lang w:val="es-MX"/>
         </w:rPr>
       </w:pPr>
-      <w:bookmarkStart w:id="15" w:name="_Toc161744090"/>
+      <w:bookmarkStart w:id="17" w:name="_Toc161744090"/>
       <w:r>
         <w:rPr>
           <w:rFonts w:ascii="Tahoma" w:hAnsi="Tahoma" w:cs="Tahoma"/>
@@ -5244,7 +5718,7 @@
         </w:rPr>
         <w:t>Documento ERS</w:t>
       </w:r>
-      <w:bookmarkEnd w:id="15"/>
+      <w:bookmarkEnd w:id="17"/>
     </w:p>
     <w:p>
       <w:pPr>
@@ -5252,15 +5726,20 @@
         <w:rPr>
           <w:rFonts w:ascii="Tahoma" w:hAnsi="Tahoma" w:cs="Tahoma"/>
           <w:i/>
-          <w:lang w:val="es-MX"/>
-        </w:rPr>
-      </w:pPr>
-      <w:hyperlink r:id="rId13" w:history="1">
+          <w:sz w:val="24"/>
+          <w:szCs w:val="24"/>
+          <w:lang w:val="es-MX"/>
+        </w:rPr>
+      </w:pPr>
+      <w:hyperlink r:id="rId13">
         <w:r>
           <w:rPr>
             <w:rStyle w:val="Hipervnculo"/>
             <w:rFonts w:ascii="Tahoma" w:hAnsi="Tahoma" w:cs="Tahoma"/>
             <w:i/>
+            <w:iCs/>
+            <w:sz w:val="24"/>
+            <w:szCs w:val="24"/>
             <w:lang w:val="es-MX"/>
           </w:rPr>
           <w:t>Anexo.</w:t>
@@ -5272,6 +5751,8 @@
         <w:spacing w:before="0" w:after="200" w:line="276" w:lineRule="auto"/>
         <w:rPr>
           <w:rFonts w:ascii="Tahoma" w:hAnsi="Tahoma" w:cs="Tahoma"/>
+          <w:sz w:val="24"/>
+          <w:szCs w:val="24"/>
           <w:lang w:val="es-MX"/>
         </w:rPr>
       </w:pPr>
@@ -5285,15 +5766,16 @@
           <w:lang w:val="es-MX"/>
         </w:rPr>
       </w:pPr>
-      <w:bookmarkStart w:id="16" w:name="_Toc161744091"/>
-      <w:r>
-        <w:rPr>
-          <w:rFonts w:ascii="Tahoma" w:hAnsi="Tahoma" w:cs="Tahoma"/>
-          <w:lang w:val="es-MX"/>
-        </w:rPr>
+      <w:bookmarkStart w:id="18" w:name="_Toc161744091"/>
+      <w:r>
+        <w:rPr>
+          <w:rFonts w:ascii="Tahoma" w:hAnsi="Tahoma" w:cs="Tahoma"/>
+          <w:lang w:val="es-MX"/>
+        </w:rPr>
+        <w:lastRenderedPageBreak/>
         <w:t>Conclusiones</w:t>
       </w:r>
-      <w:bookmarkEnd w:id="16"/>
+      <w:bookmarkEnd w:id="18"/>
     </w:p>
     <w:p>
       <w:pPr>
@@ -5394,53 +5876,115 @@
           <w:szCs w:val="24"/>
           <w:lang w:val="es-MX"/>
         </w:rPr>
-        <w:t>Es importante reconocer que hay cuestiones abiertas que requieren una atención continua durante todo el proceso de desarrollo</w:t>
-      </w:r>
-      <w:r>
-        <w:rPr>
-          <w:rFonts w:ascii="Tahoma" w:hAnsi="Tahoma" w:cs="Tahoma"/>
-          <w:sz w:val="24"/>
-          <w:szCs w:val="24"/>
-          <w:lang w:val="es-MX"/>
-        </w:rPr>
-        <w:t>, e</w:t>
-      </w:r>
-      <w:r>
-        <w:rPr>
-          <w:rFonts w:ascii="Tahoma" w:hAnsi="Tahoma" w:cs="Tahoma"/>
-          <w:sz w:val="24"/>
-          <w:szCs w:val="24"/>
-          <w:lang w:val="es-MX"/>
-        </w:rPr>
-        <w:t>sto incluye la retroalimentación de los usuarios durante las etapas de prueba y ajuste, así como la adaptación de la aplicación a medida que evolucionan las necesidades y demandas de los usuarios.</w:t>
-      </w:r>
-      <w:r>
-        <w:rPr>
-          <w:rFonts w:ascii="Tahoma" w:hAnsi="Tahoma" w:cs="Tahoma"/>
-          <w:sz w:val="24"/>
-          <w:szCs w:val="24"/>
-          <w:lang w:val="es-MX"/>
-        </w:rPr>
-        <w:t xml:space="preserve"> Por lo que e</w:t>
-      </w:r>
-      <w:r>
-        <w:rPr>
-          <w:rFonts w:ascii="Tahoma" w:hAnsi="Tahoma" w:cs="Tahoma"/>
-          <w:sz w:val="24"/>
-          <w:szCs w:val="24"/>
-          <w:lang w:val="es-MX"/>
-        </w:rPr>
-        <w:t xml:space="preserve">n última instancia, el éxito de este </w:t>
-      </w:r>
-      <w:r>
-        <w:rPr>
-          <w:rFonts w:ascii="Tahoma" w:hAnsi="Tahoma" w:cs="Tahoma"/>
-          <w:sz w:val="24"/>
-          <w:szCs w:val="24"/>
-          <w:lang w:val="es-MX"/>
-        </w:rPr>
-        <w:lastRenderedPageBreak/>
-        <w:t xml:space="preserve">proyecto se medirá por su capacidad para impactar positivamente en la vida de los adolescentes afectados por depresión </w:t>
+        <w:t>Hay</w:t>
+      </w:r>
+      <w:r>
+        <w:rPr>
+          <w:rFonts w:ascii="Tahoma" w:hAnsi="Tahoma" w:cs="Tahoma"/>
+          <w:sz w:val="24"/>
+          <w:szCs w:val="24"/>
+          <w:lang w:val="es-MX"/>
+        </w:rPr>
+        <w:t xml:space="preserve"> cuestiones abiertas que requieren atención continua durante el proceso de desarrollo</w:t>
+      </w:r>
+      <w:r>
+        <w:rPr>
+          <w:rFonts w:ascii="Tahoma" w:hAnsi="Tahoma" w:cs="Tahoma"/>
+          <w:sz w:val="24"/>
+          <w:szCs w:val="24"/>
+          <w:lang w:val="es-MX"/>
+        </w:rPr>
+        <w:t xml:space="preserve">, </w:t>
+      </w:r>
+      <w:r>
+        <w:rPr>
+          <w:rFonts w:ascii="Tahoma" w:hAnsi="Tahoma" w:cs="Tahoma"/>
+          <w:sz w:val="24"/>
+          <w:szCs w:val="24"/>
+          <w:lang w:val="es-MX"/>
+        </w:rPr>
+        <w:t>incluyendo</w:t>
+      </w:r>
+      <w:r>
+        <w:rPr>
+          <w:rFonts w:ascii="Tahoma" w:hAnsi="Tahoma" w:cs="Tahoma"/>
+          <w:sz w:val="24"/>
+          <w:szCs w:val="24"/>
+          <w:lang w:val="es-MX"/>
+        </w:rPr>
+        <w:t xml:space="preserve"> la retroalimentación de los usuarios durante las etapas de prueba y ajuste, </w:t>
+      </w:r>
+      <w:r>
+        <w:rPr>
+          <w:rFonts w:ascii="Tahoma" w:hAnsi="Tahoma" w:cs="Tahoma"/>
+          <w:sz w:val="24"/>
+          <w:szCs w:val="24"/>
+          <w:lang w:val="es-MX"/>
+        </w:rPr>
+        <w:t>y</w:t>
+      </w:r>
+      <w:r>
+        <w:rPr>
+          <w:rFonts w:ascii="Tahoma" w:hAnsi="Tahoma" w:cs="Tahoma"/>
+          <w:sz w:val="24"/>
+          <w:szCs w:val="24"/>
+          <w:lang w:val="es-MX"/>
+        </w:rPr>
+        <w:t xml:space="preserve"> la adaptación de la aplicación </w:t>
+      </w:r>
+      <w:r>
+        <w:rPr>
+          <w:rFonts w:ascii="Tahoma" w:hAnsi="Tahoma" w:cs="Tahoma"/>
+          <w:sz w:val="24"/>
+          <w:szCs w:val="24"/>
+          <w:lang w:val="es-MX"/>
+        </w:rPr>
+        <w:t>según</w:t>
+      </w:r>
+      <w:r>
+        <w:rPr>
+          <w:rFonts w:ascii="Tahoma" w:hAnsi="Tahoma" w:cs="Tahoma"/>
+          <w:sz w:val="24"/>
+          <w:szCs w:val="24"/>
+          <w:lang w:val="es-MX"/>
+        </w:rPr>
+        <w:t xml:space="preserve"> evolucionan las necesidades y demandas de los usuarios.</w:t>
+      </w:r>
+      <w:r>
+        <w:rPr>
+          <w:rFonts w:ascii="Tahoma" w:hAnsi="Tahoma" w:cs="Tahoma"/>
+          <w:sz w:val="24"/>
+          <w:szCs w:val="24"/>
+          <w:lang w:val="es-MX"/>
+        </w:rPr>
+        <w:t xml:space="preserve"> Por lo que</w:t>
+      </w:r>
+      <w:r>
+        <w:rPr>
+          <w:rFonts w:ascii="Tahoma" w:hAnsi="Tahoma" w:cs="Tahoma"/>
+          <w:sz w:val="24"/>
+          <w:szCs w:val="24"/>
+          <w:lang w:val="es-MX"/>
+        </w:rPr>
+        <w:t>,</w:t>
+      </w:r>
+      <w:r>
+        <w:rPr>
+          <w:rFonts w:ascii="Tahoma" w:hAnsi="Tahoma" w:cs="Tahoma"/>
+          <w:sz w:val="24"/>
+          <w:szCs w:val="24"/>
+          <w:lang w:val="es-MX"/>
+        </w:rPr>
+        <w:t xml:space="preserve"> e</w:t>
+      </w:r>
+      <w:r>
+        <w:rPr>
+          <w:rFonts w:ascii="Tahoma" w:hAnsi="Tahoma" w:cs="Tahoma"/>
+          <w:sz w:val="24"/>
+          <w:szCs w:val="24"/>
+          <w:lang w:val="es-MX"/>
+        </w:rPr>
+        <w:t xml:space="preserve">n última instancia, el éxito de este proyecto se medirá por su capacidad para impactar positivamente en la vida de los adolescentes afectados por depresión </w:t>
       </w:r>
       <w:r>
         <w:rPr>
@@ -5627,9 +6171,137 @@
 </w:hdr>
 </file>
 
+<file path=word/intelligence2.xml><?xml version="1.0" encoding="utf-8"?>
+<int2:intelligence xmlns:int2="http://schemas.microsoft.com/office/intelligence/2020/intelligence" xmlns:oel="http://schemas.microsoft.com/office/2019/extlst">
+  <int2:observations>
+    <int2:bookmark int2:bookmarkName="_Int_cjKO7D8s" int2:invalidationBookmarkName="" int2:hashCode="kYEfPgT2LNqFTu" int2:id="WHHmqlVq">
+      <int2:state int2:value="Rejected" int2:type="AugLoop_Text_Critique"/>
+    </int2:bookmark>
+    <int2:bookmark int2:bookmarkName="_Int_HH4x9liX" int2:invalidationBookmarkName="" int2:hashCode="8QrYAsLYXTULj4" int2:id="heWOSTbD">
+      <int2:state int2:value="Rejected" int2:type="AugLoop_Text_Critique"/>
+    </int2:bookmark>
+  </int2:observations>
+  <int2:intelligenceSettings/>
+  <int2:onDemandWorkflows/>
+</int2:intelligence>
+</file>
+
 <file path=word/numbering.xml><?xml version="1.0" encoding="utf-8"?>
 <w:numbering xmlns:wpc="http://schemas.microsoft.com/office/word/2010/wordprocessingCanvas" xmlns:cx="http://schemas.microsoft.com/office/drawing/2014/chartex" xmlns:cx1="http://schemas.microsoft.com/office/drawing/2015/9/8/chartex" xmlns:cx2="http://schemas.microsoft.com/office/drawing/2015/10/21/chartex" xmlns:cx3="http://schemas.microsoft.com/office/drawing/2016/5/9/chartex" xmlns:cx4="http://schemas.microsoft.com/office/drawing/2016/5/10/chartex" xmlns:cx5="http://schemas.microsoft.com/office/drawing/2016/5/11/chartex" xmlns:cx6="http://schemas.microsoft.com/office/drawing/2016/5/12/chartex" xmlns:cx7="http://schemas.microsoft.com/office/drawing/2016/5/13/chartex" xmlns:cx8="http://schemas.microsoft.com/office/drawing/2016/5/14/chartex" xmlns:mc="http://schemas.openxmlformats.org/markup-compatibility/2006" xmlns:aink="http://schemas.microsoft.com/office/drawing/2016/ink" xmlns:am3d="http://schemas.microsoft.com/office/drawing/2017/model3d" xmlns:o="urn:schemas-microsoft-com:office:office" xmlns:oel="http://schemas.microsoft.com/office/2019/extlst" xmlns:r="http://schemas.openxmlformats.org/officeDocument/2006/relationships" xmlns:m="http://schemas.openxmlformats.org/officeDocument/2006/math" xmlns:v="urn:schemas-microsoft-com:vml" xmlns:wp14="http://schemas.microsoft.com/office/word/2010/wordprocessingDrawing" xmlns:wp="http://schemas.openxmlformats.org/drawingml/2006/wordprocessingDrawing" xmlns:w10="urn:schemas-microsoft-com:office:word" xmlns:w="http://schemas.openxmlformats.org/wordprocessingml/2006/main" xmlns:w14="http://schemas.microsoft.com/office/word/2010/wordml" xmlns:w15="http://schemas.microsoft.com/office/word/2012/wordml" xmlns:w16cex="http://schemas.microsoft.com/office/word/2018/wordml/cex" xmlns:w16cid="http://schemas.microsoft.com/office/word/2016/wordml/cid" xmlns:w16="http://schemas.microsoft.com/office/word/2018/wordml" xmlns:w16sdtdh="http://schemas.microsoft.com/office/word/2020/wordml/sdtdatahash" xmlns:w16se="http://schemas.microsoft.com/office/word/2015/wordml/symex" xmlns:wpg="http://schemas.microsoft.com/office/word/2010/wordprocessingGroup" xmlns:wpi="http://schemas.microsoft.com/office/word/2010/wordprocessingInk" xmlns:wne="http://schemas.microsoft.com/office/word/2006/wordml" xmlns:wps="http://schemas.microsoft.com/office/word/2010/wordprocessingShape" mc:Ignorable="w14 w15 w16se w16cid w16 w16cex w16sdtdh wp14">
   <w:abstractNum w:abstractNumId="0" w15:restartNumberingAfterBreak="0">
+    <w:nsid w:val="03697919"/>
+    <w:multiLevelType w:val="hybridMultilevel"/>
+    <w:tmpl w:val="0E86A0CE"/>
+    <w:lvl w:ilvl="0" w:tplc="080A0001">
+      <w:start w:val="1"/>
+      <w:numFmt w:val="bullet"/>
+      <w:lvlText w:val=""/>
+      <w:lvlJc w:val="left"/>
+      <w:pPr>
+        <w:ind w:left="1440" w:hanging="360"/>
+      </w:pPr>
+      <w:rPr>
+        <w:rFonts w:ascii="Symbol" w:hAnsi="Symbol" w:hint="default"/>
+      </w:rPr>
+    </w:lvl>
+    <w:lvl w:ilvl="1" w:tplc="080A0003" w:tentative="1">
+      <w:start w:val="1"/>
+      <w:numFmt w:val="bullet"/>
+      <w:lvlText w:val="o"/>
+      <w:lvlJc w:val="left"/>
+      <w:pPr>
+        <w:ind w:left="2160" w:hanging="360"/>
+      </w:pPr>
+      <w:rPr>
+        <w:rFonts w:ascii="Courier New" w:hAnsi="Courier New" w:cs="Courier New" w:hint="default"/>
+      </w:rPr>
+    </w:lvl>
+    <w:lvl w:ilvl="2" w:tplc="080A0005" w:tentative="1">
+      <w:start w:val="1"/>
+      <w:numFmt w:val="bullet"/>
+      <w:lvlText w:val=""/>
+      <w:lvlJc w:val="left"/>
+      <w:pPr>
+        <w:ind w:left="2880" w:hanging="360"/>
+      </w:pPr>
+      <w:rPr>
+        <w:rFonts w:ascii="Wingdings" w:hAnsi="Wingdings" w:hint="default"/>
+      </w:rPr>
+    </w:lvl>
+    <w:lvl w:ilvl="3" w:tplc="080A0001" w:tentative="1">
+      <w:start w:val="1"/>
+      <w:numFmt w:val="bullet"/>
+      <w:lvlText w:val=""/>
+      <w:lvlJc w:val="left"/>
+      <w:pPr>
+        <w:ind w:left="3600" w:hanging="360"/>
+      </w:pPr>
+      <w:rPr>
+        <w:rFonts w:ascii="Symbol" w:hAnsi="Symbol" w:hint="default"/>
+      </w:rPr>
+    </w:lvl>
+    <w:lvl w:ilvl="4" w:tplc="080A0003" w:tentative="1">
+      <w:start w:val="1"/>
+      <w:numFmt w:val="bullet"/>
+      <w:lvlText w:val="o"/>
+      <w:lvlJc w:val="left"/>
+      <w:pPr>
+        <w:ind w:left="4320" w:hanging="360"/>
+      </w:pPr>
+      <w:rPr>
+        <w:rFonts w:ascii="Courier New" w:hAnsi="Courier New" w:cs="Courier New" w:hint="default"/>
+      </w:rPr>
+    </w:lvl>
+    <w:lvl w:ilvl="5" w:tplc="080A0005" w:tentative="1">
+      <w:start w:val="1"/>
+      <w:numFmt w:val="bullet"/>
+      <w:lvlText w:val=""/>
+      <w:lvlJc w:val="left"/>
+      <w:pPr>
+        <w:ind w:left="5040" w:hanging="360"/>
+      </w:pPr>
+      <w:rPr>
+        <w:rFonts w:ascii="Wingdings" w:hAnsi="Wingdings" w:hint="default"/>
+      </w:rPr>
+    </w:lvl>
+    <w:lvl w:ilvl="6" w:tplc="080A0001" w:tentative="1">
+      <w:start w:val="1"/>
+      <w:numFmt w:val="bullet"/>
+      <w:lvlText w:val=""/>
+      <w:lvlJc w:val="left"/>
+      <w:pPr>
+        <w:ind w:left="5760" w:hanging="360"/>
+      </w:pPr>
+      <w:rPr>
+        <w:rFonts w:ascii="Symbol" w:hAnsi="Symbol" w:hint="default"/>
+      </w:rPr>
+    </w:lvl>
+    <w:lvl w:ilvl="7" w:tplc="080A0003" w:tentative="1">
+      <w:start w:val="1"/>
+      <w:numFmt w:val="bullet"/>
+      <w:lvlText w:val="o"/>
+      <w:lvlJc w:val="left"/>
+      <w:pPr>
+        <w:ind w:left="6480" w:hanging="360"/>
+      </w:pPr>
+      <w:rPr>
+        <w:rFonts w:ascii="Courier New" w:hAnsi="Courier New" w:cs="Courier New" w:hint="default"/>
+      </w:rPr>
+    </w:lvl>
+    <w:lvl w:ilvl="8" w:tplc="080A0005" w:tentative="1">
+      <w:start w:val="1"/>
+      <w:numFmt w:val="bullet"/>
+      <w:lvlText w:val=""/>
+      <w:lvlJc w:val="left"/>
+      <w:pPr>
+        <w:ind w:left="7200" w:hanging="360"/>
+      </w:pPr>
+      <w:rPr>
+        <w:rFonts w:ascii="Wingdings" w:hAnsi="Wingdings" w:hint="default"/>
+      </w:rPr>
+    </w:lvl>
+  </w:abstractNum>
+  <w:abstractNum w:abstractNumId="1" w15:restartNumberingAfterBreak="0">
     <w:nsid w:val="080B36CE"/>
     <w:multiLevelType w:val="singleLevel"/>
     <w:tmpl w:val="FFFFFFFF"/>
@@ -5648,7 +6320,233 @@
       </w:rPr>
     </w:lvl>
   </w:abstractNum>
-  <w:abstractNum w:abstractNumId="1" w15:restartNumberingAfterBreak="0">
+  <w:abstractNum w:abstractNumId="2" w15:restartNumberingAfterBreak="0">
+    <w:nsid w:val="2419BD38"/>
+    <w:multiLevelType w:val="hybridMultilevel"/>
+    <w:tmpl w:val="FFFFFFFF"/>
+    <w:lvl w:ilvl="0" w:tplc="E50EFF56">
+      <w:start w:val="1"/>
+      <w:numFmt w:val="bullet"/>
+      <w:lvlText w:val=""/>
+      <w:lvlJc w:val="left"/>
+      <w:pPr>
+        <w:ind w:left="720" w:hanging="360"/>
+      </w:pPr>
+      <w:rPr>
+        <w:rFonts w:ascii="Symbol" w:hAnsi="Symbol" w:hint="default"/>
+      </w:rPr>
+    </w:lvl>
+    <w:lvl w:ilvl="1" w:tplc="3C8C25A0">
+      <w:start w:val="1"/>
+      <w:numFmt w:val="bullet"/>
+      <w:lvlText w:val="o"/>
+      <w:lvlJc w:val="left"/>
+      <w:pPr>
+        <w:ind w:left="1440" w:hanging="360"/>
+      </w:pPr>
+      <w:rPr>
+        <w:rFonts w:ascii="Courier New" w:hAnsi="Courier New" w:hint="default"/>
+      </w:rPr>
+    </w:lvl>
+    <w:lvl w:ilvl="2" w:tplc="D06A2E88">
+      <w:start w:val="1"/>
+      <w:numFmt w:val="bullet"/>
+      <w:lvlText w:val=""/>
+      <w:lvlJc w:val="left"/>
+      <w:pPr>
+        <w:ind w:left="2160" w:hanging="360"/>
+      </w:pPr>
+      <w:rPr>
+        <w:rFonts w:ascii="Wingdings" w:hAnsi="Wingdings" w:hint="default"/>
+      </w:rPr>
+    </w:lvl>
+    <w:lvl w:ilvl="3" w:tplc="5DE22898">
+      <w:start w:val="1"/>
+      <w:numFmt w:val="bullet"/>
+      <w:lvlText w:val=""/>
+      <w:lvlJc w:val="left"/>
+      <w:pPr>
+        <w:ind w:left="2880" w:hanging="360"/>
+      </w:pPr>
+      <w:rPr>
+        <w:rFonts w:ascii="Symbol" w:hAnsi="Symbol" w:hint="default"/>
+      </w:rPr>
+    </w:lvl>
+    <w:lvl w:ilvl="4" w:tplc="B3C892CC">
+      <w:start w:val="1"/>
+      <w:numFmt w:val="bullet"/>
+      <w:lvlText w:val="o"/>
+      <w:lvlJc w:val="left"/>
+      <w:pPr>
+        <w:ind w:left="3600" w:hanging="360"/>
+      </w:pPr>
+      <w:rPr>
+        <w:rFonts w:ascii="Courier New" w:hAnsi="Courier New" w:hint="default"/>
+      </w:rPr>
+    </w:lvl>
+    <w:lvl w:ilvl="5" w:tplc="2A7C59C6">
+      <w:start w:val="1"/>
+      <w:numFmt w:val="bullet"/>
+      <w:lvlText w:val=""/>
+      <w:lvlJc w:val="left"/>
+      <w:pPr>
+        <w:ind w:left="4320" w:hanging="360"/>
+      </w:pPr>
+      <w:rPr>
+        <w:rFonts w:ascii="Wingdings" w:hAnsi="Wingdings" w:hint="default"/>
+      </w:rPr>
+    </w:lvl>
+    <w:lvl w:ilvl="6" w:tplc="700853F6">
+      <w:start w:val="1"/>
+      <w:numFmt w:val="bullet"/>
+      <w:lvlText w:val=""/>
+      <w:lvlJc w:val="left"/>
+      <w:pPr>
+        <w:ind w:left="5040" w:hanging="360"/>
+      </w:pPr>
+      <w:rPr>
+        <w:rFonts w:ascii="Symbol" w:hAnsi="Symbol" w:hint="default"/>
+      </w:rPr>
+    </w:lvl>
+    <w:lvl w:ilvl="7" w:tplc="8B001070">
+      <w:start w:val="1"/>
+      <w:numFmt w:val="bullet"/>
+      <w:lvlText w:val="o"/>
+      <w:lvlJc w:val="left"/>
+      <w:pPr>
+        <w:ind w:left="5760" w:hanging="360"/>
+      </w:pPr>
+      <w:rPr>
+        <w:rFonts w:ascii="Courier New" w:hAnsi="Courier New" w:hint="default"/>
+      </w:rPr>
+    </w:lvl>
+    <w:lvl w:ilvl="8" w:tplc="EB6E9F8A">
+      <w:start w:val="1"/>
+      <w:numFmt w:val="bullet"/>
+      <w:lvlText w:val=""/>
+      <w:lvlJc w:val="left"/>
+      <w:pPr>
+        <w:ind w:left="6480" w:hanging="360"/>
+      </w:pPr>
+      <w:rPr>
+        <w:rFonts w:ascii="Wingdings" w:hAnsi="Wingdings" w:hint="default"/>
+      </w:rPr>
+    </w:lvl>
+  </w:abstractNum>
+  <w:abstractNum w:abstractNumId="3" w15:restartNumberingAfterBreak="0">
+    <w:nsid w:val="28BECD23"/>
+    <w:multiLevelType w:val="hybridMultilevel"/>
+    <w:tmpl w:val="FFFFFFFF"/>
+    <w:lvl w:ilvl="0" w:tplc="A9DAAB8A">
+      <w:start w:val="1"/>
+      <w:numFmt w:val="bullet"/>
+      <w:lvlText w:val="o"/>
+      <w:lvlJc w:val="left"/>
+      <w:pPr>
+        <w:ind w:left="1068" w:hanging="360"/>
+      </w:pPr>
+      <w:rPr>
+        <w:rFonts w:ascii="Courier New" w:hAnsi="Courier New" w:hint="default"/>
+      </w:rPr>
+    </w:lvl>
+    <w:lvl w:ilvl="1" w:tplc="4E629B84">
+      <w:start w:val="1"/>
+      <w:numFmt w:val="bullet"/>
+      <w:lvlText w:val="o"/>
+      <w:lvlJc w:val="left"/>
+      <w:pPr>
+        <w:ind w:left="1788" w:hanging="360"/>
+      </w:pPr>
+      <w:rPr>
+        <w:rFonts w:ascii="Courier New" w:hAnsi="Courier New" w:hint="default"/>
+      </w:rPr>
+    </w:lvl>
+    <w:lvl w:ilvl="2" w:tplc="ABAEBED0">
+      <w:start w:val="1"/>
+      <w:numFmt w:val="bullet"/>
+      <w:lvlText w:val=""/>
+      <w:lvlJc w:val="left"/>
+      <w:pPr>
+        <w:ind w:left="2508" w:hanging="360"/>
+      </w:pPr>
+      <w:rPr>
+        <w:rFonts w:ascii="Wingdings" w:hAnsi="Wingdings" w:hint="default"/>
+      </w:rPr>
+    </w:lvl>
+    <w:lvl w:ilvl="3" w:tplc="CA5E082E">
+      <w:start w:val="1"/>
+      <w:numFmt w:val="bullet"/>
+      <w:lvlText w:val=""/>
+      <w:lvlJc w:val="left"/>
+      <w:pPr>
+        <w:ind w:left="3228" w:hanging="360"/>
+      </w:pPr>
+      <w:rPr>
+        <w:rFonts w:ascii="Symbol" w:hAnsi="Symbol" w:hint="default"/>
+      </w:rPr>
+    </w:lvl>
+    <w:lvl w:ilvl="4" w:tplc="4EC2D5FC">
+      <w:start w:val="1"/>
+      <w:numFmt w:val="bullet"/>
+      <w:lvlText w:val="o"/>
+      <w:lvlJc w:val="left"/>
+      <w:pPr>
+        <w:ind w:left="3948" w:hanging="360"/>
+      </w:pPr>
+      <w:rPr>
+        <w:rFonts w:ascii="Courier New" w:hAnsi="Courier New" w:hint="default"/>
+      </w:rPr>
+    </w:lvl>
+    <w:lvl w:ilvl="5" w:tplc="C1846AD6">
+      <w:start w:val="1"/>
+      <w:numFmt w:val="bullet"/>
+      <w:lvlText w:val=""/>
+      <w:lvlJc w:val="left"/>
+      <w:pPr>
+        <w:ind w:left="4668" w:hanging="360"/>
+      </w:pPr>
+      <w:rPr>
+        <w:rFonts w:ascii="Wingdings" w:hAnsi="Wingdings" w:hint="default"/>
+      </w:rPr>
+    </w:lvl>
+    <w:lvl w:ilvl="6" w:tplc="046860F8">
+      <w:start w:val="1"/>
+      <w:numFmt w:val="bullet"/>
+      <w:lvlText w:val=""/>
+      <w:lvlJc w:val="left"/>
+      <w:pPr>
+        <w:ind w:left="5388" w:hanging="360"/>
+      </w:pPr>
+      <w:rPr>
+        <w:rFonts w:ascii="Symbol" w:hAnsi="Symbol" w:hint="default"/>
+      </w:rPr>
+    </w:lvl>
+    <w:lvl w:ilvl="7" w:tplc="6162716A">
+      <w:start w:val="1"/>
+      <w:numFmt w:val="bullet"/>
+      <w:lvlText w:val="o"/>
+      <w:lvlJc w:val="left"/>
+      <w:pPr>
+        <w:ind w:left="6108" w:hanging="360"/>
+      </w:pPr>
+      <w:rPr>
+        <w:rFonts w:ascii="Courier New" w:hAnsi="Courier New" w:hint="default"/>
+      </w:rPr>
+    </w:lvl>
+    <w:lvl w:ilvl="8" w:tplc="87B82A7A">
+      <w:start w:val="1"/>
+      <w:numFmt w:val="bullet"/>
+      <w:lvlText w:val=""/>
+      <w:lvlJc w:val="left"/>
+      <w:pPr>
+        <w:ind w:left="6828" w:hanging="360"/>
+      </w:pPr>
+      <w:rPr>
+        <w:rFonts w:ascii="Wingdings" w:hAnsi="Wingdings" w:hint="default"/>
+      </w:rPr>
+    </w:lvl>
+  </w:abstractNum>
+  <w:abstractNum w:abstractNumId="4" w15:restartNumberingAfterBreak="0">
     <w:nsid w:val="2A193859"/>
     <w:multiLevelType w:val="singleLevel"/>
     <w:tmpl w:val="67BE8056"/>
@@ -5669,7 +6567,120 @@
       </w:rPr>
     </w:lvl>
   </w:abstractNum>
-  <w:abstractNum w:abstractNumId="2" w15:restartNumberingAfterBreak="0">
+  <w:abstractNum w:abstractNumId="5" w15:restartNumberingAfterBreak="0">
+    <w:nsid w:val="2BF526FE"/>
+    <w:multiLevelType w:val="hybridMultilevel"/>
+    <w:tmpl w:val="FFFFFFFF"/>
+    <w:lvl w:ilvl="0" w:tplc="ABE05DBC">
+      <w:start w:val="1"/>
+      <w:numFmt w:val="bullet"/>
+      <w:lvlText w:val=""/>
+      <w:lvlJc w:val="left"/>
+      <w:pPr>
+        <w:ind w:left="720" w:hanging="360"/>
+      </w:pPr>
+      <w:rPr>
+        <w:rFonts w:ascii="Symbol" w:hAnsi="Symbol" w:hint="default"/>
+      </w:rPr>
+    </w:lvl>
+    <w:lvl w:ilvl="1" w:tplc="4DE4BB3A">
+      <w:start w:val="1"/>
+      <w:numFmt w:val="bullet"/>
+      <w:lvlText w:val="o"/>
+      <w:lvlJc w:val="left"/>
+      <w:pPr>
+        <w:ind w:left="1440" w:hanging="360"/>
+      </w:pPr>
+      <w:rPr>
+        <w:rFonts w:ascii="Courier New" w:hAnsi="Courier New" w:hint="default"/>
+      </w:rPr>
+    </w:lvl>
+    <w:lvl w:ilvl="2" w:tplc="4B86D0EA">
+      <w:start w:val="1"/>
+      <w:numFmt w:val="bullet"/>
+      <w:lvlText w:val=""/>
+      <w:lvlJc w:val="left"/>
+      <w:pPr>
+        <w:ind w:left="2160" w:hanging="360"/>
+      </w:pPr>
+      <w:rPr>
+        <w:rFonts w:ascii="Wingdings" w:hAnsi="Wingdings" w:hint="default"/>
+      </w:rPr>
+    </w:lvl>
+    <w:lvl w:ilvl="3" w:tplc="20E8E846">
+      <w:start w:val="1"/>
+      <w:numFmt w:val="bullet"/>
+      <w:lvlText w:val=""/>
+      <w:lvlJc w:val="left"/>
+      <w:pPr>
+        <w:ind w:left="2880" w:hanging="360"/>
+      </w:pPr>
+      <w:rPr>
+        <w:rFonts w:ascii="Symbol" w:hAnsi="Symbol" w:hint="default"/>
+      </w:rPr>
+    </w:lvl>
+    <w:lvl w:ilvl="4" w:tplc="470286B8">
+      <w:start w:val="1"/>
+      <w:numFmt w:val="bullet"/>
+      <w:lvlText w:val="o"/>
+      <w:lvlJc w:val="left"/>
+      <w:pPr>
+        <w:ind w:left="3600" w:hanging="360"/>
+      </w:pPr>
+      <w:rPr>
+        <w:rFonts w:ascii="Courier New" w:hAnsi="Courier New" w:hint="default"/>
+      </w:rPr>
+    </w:lvl>
+    <w:lvl w:ilvl="5" w:tplc="CCB270C2">
+      <w:start w:val="1"/>
+      <w:numFmt w:val="bullet"/>
+      <w:lvlText w:val=""/>
+      <w:lvlJc w:val="left"/>
+      <w:pPr>
+        <w:ind w:left="4320" w:hanging="360"/>
+      </w:pPr>
+      <w:rPr>
+        <w:rFonts w:ascii="Wingdings" w:hAnsi="Wingdings" w:hint="default"/>
+      </w:rPr>
+    </w:lvl>
+    <w:lvl w:ilvl="6" w:tplc="2A5C7AB2">
+      <w:start w:val="1"/>
+      <w:numFmt w:val="bullet"/>
+      <w:lvlText w:val=""/>
+      <w:lvlJc w:val="left"/>
+      <w:pPr>
+        <w:ind w:left="5040" w:hanging="360"/>
+      </w:pPr>
+      <w:rPr>
+        <w:rFonts w:ascii="Symbol" w:hAnsi="Symbol" w:hint="default"/>
+      </w:rPr>
+    </w:lvl>
+    <w:lvl w:ilvl="7" w:tplc="8DB83DA2">
+      <w:start w:val="1"/>
+      <w:numFmt w:val="bullet"/>
+      <w:lvlText w:val="o"/>
+      <w:lvlJc w:val="left"/>
+      <w:pPr>
+        <w:ind w:left="5760" w:hanging="360"/>
+      </w:pPr>
+      <w:rPr>
+        <w:rFonts w:ascii="Courier New" w:hAnsi="Courier New" w:hint="default"/>
+      </w:rPr>
+    </w:lvl>
+    <w:lvl w:ilvl="8" w:tplc="DC9AAB5C">
+      <w:start w:val="1"/>
+      <w:numFmt w:val="bullet"/>
+      <w:lvlText w:val=""/>
+      <w:lvlJc w:val="left"/>
+      <w:pPr>
+        <w:ind w:left="6480" w:hanging="360"/>
+      </w:pPr>
+      <w:rPr>
+        <w:rFonts w:ascii="Wingdings" w:hAnsi="Wingdings" w:hint="default"/>
+      </w:rPr>
+    </w:lvl>
+  </w:abstractNum>
+  <w:abstractNum w:abstractNumId="6" w15:restartNumberingAfterBreak="0">
     <w:nsid w:val="2C673232"/>
     <w:multiLevelType w:val="hybridMultilevel"/>
     <w:tmpl w:val="D0A02BCC"/>
@@ -5782,7 +6793,120 @@
       </w:rPr>
     </w:lvl>
   </w:abstractNum>
-  <w:abstractNum w:abstractNumId="3" w15:restartNumberingAfterBreak="0">
+  <w:abstractNum w:abstractNumId="7" w15:restartNumberingAfterBreak="0">
+    <w:nsid w:val="34BB2339"/>
+    <w:multiLevelType w:val="hybridMultilevel"/>
+    <w:tmpl w:val="FFFFFFFF"/>
+    <w:lvl w:ilvl="0" w:tplc="7C9E2610">
+      <w:start w:val="1"/>
+      <w:numFmt w:val="bullet"/>
+      <w:lvlText w:val=""/>
+      <w:lvlJc w:val="left"/>
+      <w:pPr>
+        <w:ind w:left="720" w:hanging="360"/>
+      </w:pPr>
+      <w:rPr>
+        <w:rFonts w:ascii="Symbol" w:hAnsi="Symbol" w:hint="default"/>
+      </w:rPr>
+    </w:lvl>
+    <w:lvl w:ilvl="1" w:tplc="A1F4A3B4">
+      <w:start w:val="1"/>
+      <w:numFmt w:val="bullet"/>
+      <w:lvlText w:val="o"/>
+      <w:lvlJc w:val="left"/>
+      <w:pPr>
+        <w:ind w:left="1440" w:hanging="360"/>
+      </w:pPr>
+      <w:rPr>
+        <w:rFonts w:ascii="Courier New" w:hAnsi="Courier New" w:hint="default"/>
+      </w:rPr>
+    </w:lvl>
+    <w:lvl w:ilvl="2" w:tplc="A128F61C">
+      <w:start w:val="1"/>
+      <w:numFmt w:val="bullet"/>
+      <w:lvlText w:val=""/>
+      <w:lvlJc w:val="left"/>
+      <w:pPr>
+        <w:ind w:left="2160" w:hanging="360"/>
+      </w:pPr>
+      <w:rPr>
+        <w:rFonts w:ascii="Wingdings" w:hAnsi="Wingdings" w:hint="default"/>
+      </w:rPr>
+    </w:lvl>
+    <w:lvl w:ilvl="3" w:tplc="22383CFA">
+      <w:start w:val="1"/>
+      <w:numFmt w:val="bullet"/>
+      <w:lvlText w:val=""/>
+      <w:lvlJc w:val="left"/>
+      <w:pPr>
+        <w:ind w:left="2880" w:hanging="360"/>
+      </w:pPr>
+      <w:rPr>
+        <w:rFonts w:ascii="Symbol" w:hAnsi="Symbol" w:hint="default"/>
+      </w:rPr>
+    </w:lvl>
+    <w:lvl w:ilvl="4" w:tplc="CEA2A30E">
+      <w:start w:val="1"/>
+      <w:numFmt w:val="bullet"/>
+      <w:lvlText w:val="o"/>
+      <w:lvlJc w:val="left"/>
+      <w:pPr>
+        <w:ind w:left="3600" w:hanging="360"/>
+      </w:pPr>
+      <w:rPr>
+        <w:rFonts w:ascii="Courier New" w:hAnsi="Courier New" w:hint="default"/>
+      </w:rPr>
+    </w:lvl>
+    <w:lvl w:ilvl="5" w:tplc="D610C812">
+      <w:start w:val="1"/>
+      <w:numFmt w:val="bullet"/>
+      <w:lvlText w:val=""/>
+      <w:lvlJc w:val="left"/>
+      <w:pPr>
+        <w:ind w:left="4320" w:hanging="360"/>
+      </w:pPr>
+      <w:rPr>
+        <w:rFonts w:ascii="Wingdings" w:hAnsi="Wingdings" w:hint="default"/>
+      </w:rPr>
+    </w:lvl>
+    <w:lvl w:ilvl="6" w:tplc="FE9EA4A2">
+      <w:start w:val="1"/>
+      <w:numFmt w:val="bullet"/>
+      <w:lvlText w:val=""/>
+      <w:lvlJc w:val="left"/>
+      <w:pPr>
+        <w:ind w:left="5040" w:hanging="360"/>
+      </w:pPr>
+      <w:rPr>
+        <w:rFonts w:ascii="Symbol" w:hAnsi="Symbol" w:hint="default"/>
+      </w:rPr>
+    </w:lvl>
+    <w:lvl w:ilvl="7" w:tplc="848C5CA6">
+      <w:start w:val="1"/>
+      <w:numFmt w:val="bullet"/>
+      <w:lvlText w:val="o"/>
+      <w:lvlJc w:val="left"/>
+      <w:pPr>
+        <w:ind w:left="5760" w:hanging="360"/>
+      </w:pPr>
+      <w:rPr>
+        <w:rFonts w:ascii="Courier New" w:hAnsi="Courier New" w:hint="default"/>
+      </w:rPr>
+    </w:lvl>
+    <w:lvl w:ilvl="8" w:tplc="AB520C0A">
+      <w:start w:val="1"/>
+      <w:numFmt w:val="bullet"/>
+      <w:lvlText w:val=""/>
+      <w:lvlJc w:val="left"/>
+      <w:pPr>
+        <w:ind w:left="6480" w:hanging="360"/>
+      </w:pPr>
+      <w:rPr>
+        <w:rFonts w:ascii="Wingdings" w:hAnsi="Wingdings" w:hint="default"/>
+      </w:rPr>
+    </w:lvl>
+  </w:abstractNum>
+  <w:abstractNum w:abstractNumId="8" w15:restartNumberingAfterBreak="0">
     <w:nsid w:val="34BF3BC5"/>
     <w:multiLevelType w:val="hybridMultilevel"/>
     <w:tmpl w:val="3B28BE30"/>
@@ -5895,7 +7019,7 @@
       </w:rPr>
     </w:lvl>
   </w:abstractNum>
-  <w:abstractNum w:abstractNumId="4" w15:restartNumberingAfterBreak="0">
+  <w:abstractNum w:abstractNumId="9" w15:restartNumberingAfterBreak="0">
     <w:nsid w:val="3D3E323A"/>
     <w:multiLevelType w:val="multilevel"/>
     <w:tmpl w:val="3E94289C"/>
@@ -6012,7 +7136,7 @@
       </w:pPr>
     </w:lvl>
   </w:abstractNum>
-  <w:abstractNum w:abstractNumId="5" w15:restartNumberingAfterBreak="0">
+  <w:abstractNum w:abstractNumId="10" w15:restartNumberingAfterBreak="0">
     <w:nsid w:val="41B73C64"/>
     <w:multiLevelType w:val="hybridMultilevel"/>
     <w:tmpl w:val="01D0CA8C"/>
@@ -6125,7 +7249,7 @@
       </w:rPr>
     </w:lvl>
   </w:abstractNum>
-  <w:abstractNum w:abstractNumId="6" w15:restartNumberingAfterBreak="0">
+  <w:abstractNum w:abstractNumId="11" w15:restartNumberingAfterBreak="0">
     <w:nsid w:val="445C3F9B"/>
     <w:multiLevelType w:val="hybridMultilevel"/>
     <w:tmpl w:val="B52AB96A"/>
@@ -6238,7 +7362,7 @@
       </w:rPr>
     </w:lvl>
   </w:abstractNum>
-  <w:abstractNum w:abstractNumId="7" w15:restartNumberingAfterBreak="0">
+  <w:abstractNum w:abstractNumId="12" w15:restartNumberingAfterBreak="0">
     <w:nsid w:val="4765968F"/>
     <w:multiLevelType w:val="hybridMultilevel"/>
     <w:tmpl w:val="252EDE06"/>
@@ -6351,7 +7475,233 @@
       </w:rPr>
     </w:lvl>
   </w:abstractNum>
-  <w:abstractNum w:abstractNumId="8" w15:restartNumberingAfterBreak="0">
+  <w:abstractNum w:abstractNumId="13" w15:restartNumberingAfterBreak="0">
+    <w:nsid w:val="48147DF7"/>
+    <w:multiLevelType w:val="hybridMultilevel"/>
+    <w:tmpl w:val="FFFFFFFF"/>
+    <w:lvl w:ilvl="0" w:tplc="0176528E">
+      <w:start w:val="1"/>
+      <w:numFmt w:val="bullet"/>
+      <w:lvlText w:val="o"/>
+      <w:lvlJc w:val="left"/>
+      <w:pPr>
+        <w:ind w:left="1068" w:hanging="360"/>
+      </w:pPr>
+      <w:rPr>
+        <w:rFonts w:ascii="Courier New" w:hAnsi="Courier New" w:hint="default"/>
+      </w:rPr>
+    </w:lvl>
+    <w:lvl w:ilvl="1" w:tplc="AB7A16A0">
+      <w:start w:val="1"/>
+      <w:numFmt w:val="bullet"/>
+      <w:lvlText w:val="o"/>
+      <w:lvlJc w:val="left"/>
+      <w:pPr>
+        <w:ind w:left="1788" w:hanging="360"/>
+      </w:pPr>
+      <w:rPr>
+        <w:rFonts w:ascii="Courier New" w:hAnsi="Courier New" w:hint="default"/>
+      </w:rPr>
+    </w:lvl>
+    <w:lvl w:ilvl="2" w:tplc="74A8AD78">
+      <w:start w:val="1"/>
+      <w:numFmt w:val="bullet"/>
+      <w:lvlText w:val=""/>
+      <w:lvlJc w:val="left"/>
+      <w:pPr>
+        <w:ind w:left="2508" w:hanging="360"/>
+      </w:pPr>
+      <w:rPr>
+        <w:rFonts w:ascii="Wingdings" w:hAnsi="Wingdings" w:hint="default"/>
+      </w:rPr>
+    </w:lvl>
+    <w:lvl w:ilvl="3" w:tplc="6CB6DAA6">
+      <w:start w:val="1"/>
+      <w:numFmt w:val="bullet"/>
+      <w:lvlText w:val=""/>
+      <w:lvlJc w:val="left"/>
+      <w:pPr>
+        <w:ind w:left="3228" w:hanging="360"/>
+      </w:pPr>
+      <w:rPr>
+        <w:rFonts w:ascii="Symbol" w:hAnsi="Symbol" w:hint="default"/>
+      </w:rPr>
+    </w:lvl>
+    <w:lvl w:ilvl="4" w:tplc="C524A692">
+      <w:start w:val="1"/>
+      <w:numFmt w:val="bullet"/>
+      <w:lvlText w:val="o"/>
+      <w:lvlJc w:val="left"/>
+      <w:pPr>
+        <w:ind w:left="3948" w:hanging="360"/>
+      </w:pPr>
+      <w:rPr>
+        <w:rFonts w:ascii="Courier New" w:hAnsi="Courier New" w:hint="default"/>
+      </w:rPr>
+    </w:lvl>
+    <w:lvl w:ilvl="5" w:tplc="D7B277FC">
+      <w:start w:val="1"/>
+      <w:numFmt w:val="bullet"/>
+      <w:lvlText w:val=""/>
+      <w:lvlJc w:val="left"/>
+      <w:pPr>
+        <w:ind w:left="4668" w:hanging="360"/>
+      </w:pPr>
+      <w:rPr>
+        <w:rFonts w:ascii="Wingdings" w:hAnsi="Wingdings" w:hint="default"/>
+      </w:rPr>
+    </w:lvl>
+    <w:lvl w:ilvl="6" w:tplc="922C1494">
+      <w:start w:val="1"/>
+      <w:numFmt w:val="bullet"/>
+      <w:lvlText w:val=""/>
+      <w:lvlJc w:val="left"/>
+      <w:pPr>
+        <w:ind w:left="5388" w:hanging="360"/>
+      </w:pPr>
+      <w:rPr>
+        <w:rFonts w:ascii="Symbol" w:hAnsi="Symbol" w:hint="default"/>
+      </w:rPr>
+    </w:lvl>
+    <w:lvl w:ilvl="7" w:tplc="D6D2BCEC">
+      <w:start w:val="1"/>
+      <w:numFmt w:val="bullet"/>
+      <w:lvlText w:val="o"/>
+      <w:lvlJc w:val="left"/>
+      <w:pPr>
+        <w:ind w:left="6108" w:hanging="360"/>
+      </w:pPr>
+      <w:rPr>
+        <w:rFonts w:ascii="Courier New" w:hAnsi="Courier New" w:hint="default"/>
+      </w:rPr>
+    </w:lvl>
+    <w:lvl w:ilvl="8" w:tplc="583A299E">
+      <w:start w:val="1"/>
+      <w:numFmt w:val="bullet"/>
+      <w:lvlText w:val=""/>
+      <w:lvlJc w:val="left"/>
+      <w:pPr>
+        <w:ind w:left="6828" w:hanging="360"/>
+      </w:pPr>
+      <w:rPr>
+        <w:rFonts w:ascii="Wingdings" w:hAnsi="Wingdings" w:hint="default"/>
+      </w:rPr>
+    </w:lvl>
+  </w:abstractNum>
+  <w:abstractNum w:abstractNumId="14" w15:restartNumberingAfterBreak="0">
+    <w:nsid w:val="48736997"/>
+    <w:multiLevelType w:val="hybridMultilevel"/>
+    <w:tmpl w:val="FFFFFFFF"/>
+    <w:lvl w:ilvl="0" w:tplc="1A78E28E">
+      <w:start w:val="1"/>
+      <w:numFmt w:val="bullet"/>
+      <w:lvlText w:val=""/>
+      <w:lvlJc w:val="left"/>
+      <w:pPr>
+        <w:ind w:left="720" w:hanging="360"/>
+      </w:pPr>
+      <w:rPr>
+        <w:rFonts w:ascii="Symbol" w:hAnsi="Symbol" w:hint="default"/>
+      </w:rPr>
+    </w:lvl>
+    <w:lvl w:ilvl="1" w:tplc="F3C2EA5A">
+      <w:start w:val="1"/>
+      <w:numFmt w:val="bullet"/>
+      <w:lvlText w:val="o"/>
+      <w:lvlJc w:val="left"/>
+      <w:pPr>
+        <w:ind w:left="1440" w:hanging="360"/>
+      </w:pPr>
+      <w:rPr>
+        <w:rFonts w:ascii="Courier New" w:hAnsi="Courier New" w:hint="default"/>
+      </w:rPr>
+    </w:lvl>
+    <w:lvl w:ilvl="2" w:tplc="1BB8BB18">
+      <w:start w:val="1"/>
+      <w:numFmt w:val="bullet"/>
+      <w:lvlText w:val=""/>
+      <w:lvlJc w:val="left"/>
+      <w:pPr>
+        <w:ind w:left="2160" w:hanging="360"/>
+      </w:pPr>
+      <w:rPr>
+        <w:rFonts w:ascii="Wingdings" w:hAnsi="Wingdings" w:hint="default"/>
+      </w:rPr>
+    </w:lvl>
+    <w:lvl w:ilvl="3" w:tplc="3580FF2C">
+      <w:start w:val="1"/>
+      <w:numFmt w:val="bullet"/>
+      <w:lvlText w:val=""/>
+      <w:lvlJc w:val="left"/>
+      <w:pPr>
+        <w:ind w:left="2880" w:hanging="360"/>
+      </w:pPr>
+      <w:rPr>
+        <w:rFonts w:ascii="Symbol" w:hAnsi="Symbol" w:hint="default"/>
+      </w:rPr>
+    </w:lvl>
+    <w:lvl w:ilvl="4" w:tplc="CD3040CA">
+      <w:start w:val="1"/>
+      <w:numFmt w:val="bullet"/>
+      <w:lvlText w:val="o"/>
+      <w:lvlJc w:val="left"/>
+      <w:pPr>
+        <w:ind w:left="3600" w:hanging="360"/>
+      </w:pPr>
+      <w:rPr>
+        <w:rFonts w:ascii="Courier New" w:hAnsi="Courier New" w:hint="default"/>
+      </w:rPr>
+    </w:lvl>
+    <w:lvl w:ilvl="5" w:tplc="E6BC5A14">
+      <w:start w:val="1"/>
+      <w:numFmt w:val="bullet"/>
+      <w:lvlText w:val=""/>
+      <w:lvlJc w:val="left"/>
+      <w:pPr>
+        <w:ind w:left="4320" w:hanging="360"/>
+      </w:pPr>
+      <w:rPr>
+        <w:rFonts w:ascii="Wingdings" w:hAnsi="Wingdings" w:hint="default"/>
+      </w:rPr>
+    </w:lvl>
+    <w:lvl w:ilvl="6" w:tplc="20F0F5E6">
+      <w:start w:val="1"/>
+      <w:numFmt w:val="bullet"/>
+      <w:lvlText w:val=""/>
+      <w:lvlJc w:val="left"/>
+      <w:pPr>
+        <w:ind w:left="5040" w:hanging="360"/>
+      </w:pPr>
+      <w:rPr>
+        <w:rFonts w:ascii="Symbol" w:hAnsi="Symbol" w:hint="default"/>
+      </w:rPr>
+    </w:lvl>
+    <w:lvl w:ilvl="7" w:tplc="024217DC">
+      <w:start w:val="1"/>
+      <w:numFmt w:val="bullet"/>
+      <w:lvlText w:val="o"/>
+      <w:lvlJc w:val="left"/>
+      <w:pPr>
+        <w:ind w:left="5760" w:hanging="360"/>
+      </w:pPr>
+      <w:rPr>
+        <w:rFonts w:ascii="Courier New" w:hAnsi="Courier New" w:hint="default"/>
+      </w:rPr>
+    </w:lvl>
+    <w:lvl w:ilvl="8" w:tplc="99526270">
+      <w:start w:val="1"/>
+      <w:numFmt w:val="bullet"/>
+      <w:lvlText w:val=""/>
+      <w:lvlJc w:val="left"/>
+      <w:pPr>
+        <w:ind w:left="6480" w:hanging="360"/>
+      </w:pPr>
+      <w:rPr>
+        <w:rFonts w:ascii="Wingdings" w:hAnsi="Wingdings" w:hint="default"/>
+      </w:rPr>
+    </w:lvl>
+  </w:abstractNum>
+  <w:abstractNum w:abstractNumId="15" w15:restartNumberingAfterBreak="0">
     <w:nsid w:val="4CBF6E9D"/>
     <w:multiLevelType w:val="hybridMultilevel"/>
     <w:tmpl w:val="A9801BF4"/>
@@ -6464,7 +7814,7 @@
       </w:rPr>
     </w:lvl>
   </w:abstractNum>
-  <w:abstractNum w:abstractNumId="9" w15:restartNumberingAfterBreak="0">
+  <w:abstractNum w:abstractNumId="16" w15:restartNumberingAfterBreak="0">
     <w:nsid w:val="555144F0"/>
     <w:multiLevelType w:val="hybridMultilevel"/>
     <w:tmpl w:val="C3C4B51A"/>
@@ -6577,7 +7927,120 @@
       </w:rPr>
     </w:lvl>
   </w:abstractNum>
-  <w:abstractNum w:abstractNumId="10" w15:restartNumberingAfterBreak="0">
+  <w:abstractNum w:abstractNumId="17" w15:restartNumberingAfterBreak="0">
+    <w:nsid w:val="674AB286"/>
+    <w:multiLevelType w:val="hybridMultilevel"/>
+    <w:tmpl w:val="FFFFFFFF"/>
+    <w:lvl w:ilvl="0" w:tplc="2C365AE6">
+      <w:start w:val="1"/>
+      <w:numFmt w:val="bullet"/>
+      <w:lvlText w:val=""/>
+      <w:lvlJc w:val="left"/>
+      <w:pPr>
+        <w:ind w:left="720" w:hanging="360"/>
+      </w:pPr>
+      <w:rPr>
+        <w:rFonts w:ascii="Symbol" w:hAnsi="Symbol" w:hint="default"/>
+      </w:rPr>
+    </w:lvl>
+    <w:lvl w:ilvl="1" w:tplc="9F16B13C">
+      <w:start w:val="1"/>
+      <w:numFmt w:val="bullet"/>
+      <w:lvlText w:val="o"/>
+      <w:lvlJc w:val="left"/>
+      <w:pPr>
+        <w:ind w:left="1440" w:hanging="360"/>
+      </w:pPr>
+      <w:rPr>
+        <w:rFonts w:ascii="Courier New" w:hAnsi="Courier New" w:hint="default"/>
+      </w:rPr>
+    </w:lvl>
+    <w:lvl w:ilvl="2" w:tplc="EB4659E0">
+      <w:start w:val="1"/>
+      <w:numFmt w:val="bullet"/>
+      <w:lvlText w:val=""/>
+      <w:lvlJc w:val="left"/>
+      <w:pPr>
+        <w:ind w:left="2160" w:hanging="360"/>
+      </w:pPr>
+      <w:rPr>
+        <w:rFonts w:ascii="Wingdings" w:hAnsi="Wingdings" w:hint="default"/>
+      </w:rPr>
+    </w:lvl>
+    <w:lvl w:ilvl="3" w:tplc="7AE2C244">
+      <w:start w:val="1"/>
+      <w:numFmt w:val="bullet"/>
+      <w:lvlText w:val=""/>
+      <w:lvlJc w:val="left"/>
+      <w:pPr>
+        <w:ind w:left="2880" w:hanging="360"/>
+      </w:pPr>
+      <w:rPr>
+        <w:rFonts w:ascii="Symbol" w:hAnsi="Symbol" w:hint="default"/>
+      </w:rPr>
+    </w:lvl>
+    <w:lvl w:ilvl="4" w:tplc="5CA6E7E6">
+      <w:start w:val="1"/>
+      <w:numFmt w:val="bullet"/>
+      <w:lvlText w:val="o"/>
+      <w:lvlJc w:val="left"/>
+      <w:pPr>
+        <w:ind w:left="3600" w:hanging="360"/>
+      </w:pPr>
+      <w:rPr>
+        <w:rFonts w:ascii="Courier New" w:hAnsi="Courier New" w:hint="default"/>
+      </w:rPr>
+    </w:lvl>
+    <w:lvl w:ilvl="5" w:tplc="138C56BA">
+      <w:start w:val="1"/>
+      <w:numFmt w:val="bullet"/>
+      <w:lvlText w:val=""/>
+      <w:lvlJc w:val="left"/>
+      <w:pPr>
+        <w:ind w:left="4320" w:hanging="360"/>
+      </w:pPr>
+      <w:rPr>
+        <w:rFonts w:ascii="Wingdings" w:hAnsi="Wingdings" w:hint="default"/>
+      </w:rPr>
+    </w:lvl>
+    <w:lvl w:ilvl="6" w:tplc="90A69408">
+      <w:start w:val="1"/>
+      <w:numFmt w:val="bullet"/>
+      <w:lvlText w:val=""/>
+      <w:lvlJc w:val="left"/>
+      <w:pPr>
+        <w:ind w:left="5040" w:hanging="360"/>
+      </w:pPr>
+      <w:rPr>
+        <w:rFonts w:ascii="Symbol" w:hAnsi="Symbol" w:hint="default"/>
+      </w:rPr>
+    </w:lvl>
+    <w:lvl w:ilvl="7" w:tplc="6BC27EEC">
+      <w:start w:val="1"/>
+      <w:numFmt w:val="bullet"/>
+      <w:lvlText w:val="o"/>
+      <w:lvlJc w:val="left"/>
+      <w:pPr>
+        <w:ind w:left="5760" w:hanging="360"/>
+      </w:pPr>
+      <w:rPr>
+        <w:rFonts w:ascii="Courier New" w:hAnsi="Courier New" w:hint="default"/>
+      </w:rPr>
+    </w:lvl>
+    <w:lvl w:ilvl="8" w:tplc="9966651C">
+      <w:start w:val="1"/>
+      <w:numFmt w:val="bullet"/>
+      <w:lvlText w:val=""/>
+      <w:lvlJc w:val="left"/>
+      <w:pPr>
+        <w:ind w:left="6480" w:hanging="360"/>
+      </w:pPr>
+      <w:rPr>
+        <w:rFonts w:ascii="Wingdings" w:hAnsi="Wingdings" w:hint="default"/>
+      </w:rPr>
+    </w:lvl>
+  </w:abstractNum>
+  <w:abstractNum w:abstractNumId="18" w15:restartNumberingAfterBreak="0">
     <w:nsid w:val="6C5539C5"/>
     <w:multiLevelType w:val="hybridMultilevel"/>
     <w:tmpl w:val="D33EA408"/>
@@ -6690,7 +8153,120 @@
       </w:rPr>
     </w:lvl>
   </w:abstractNum>
-  <w:abstractNum w:abstractNumId="11" w15:restartNumberingAfterBreak="0">
+  <w:abstractNum w:abstractNumId="19" w15:restartNumberingAfterBreak="0">
+    <w:nsid w:val="77EDA863"/>
+    <w:multiLevelType w:val="hybridMultilevel"/>
+    <w:tmpl w:val="FFFFFFFF"/>
+    <w:lvl w:ilvl="0" w:tplc="36E8AF1E">
+      <w:start w:val="1"/>
+      <w:numFmt w:val="bullet"/>
+      <w:lvlText w:val=""/>
+      <w:lvlJc w:val="left"/>
+      <w:pPr>
+        <w:ind w:left="720" w:hanging="360"/>
+      </w:pPr>
+      <w:rPr>
+        <w:rFonts w:ascii="Symbol" w:hAnsi="Symbol" w:hint="default"/>
+      </w:rPr>
+    </w:lvl>
+    <w:lvl w:ilvl="1" w:tplc="81621CE4">
+      <w:start w:val="1"/>
+      <w:numFmt w:val="bullet"/>
+      <w:lvlText w:val="o"/>
+      <w:lvlJc w:val="left"/>
+      <w:pPr>
+        <w:ind w:left="1440" w:hanging="360"/>
+      </w:pPr>
+      <w:rPr>
+        <w:rFonts w:ascii="Courier New" w:hAnsi="Courier New" w:hint="default"/>
+      </w:rPr>
+    </w:lvl>
+    <w:lvl w:ilvl="2" w:tplc="A1E69DD0">
+      <w:start w:val="1"/>
+      <w:numFmt w:val="bullet"/>
+      <w:lvlText w:val=""/>
+      <w:lvlJc w:val="left"/>
+      <w:pPr>
+        <w:ind w:left="2160" w:hanging="360"/>
+      </w:pPr>
+      <w:rPr>
+        <w:rFonts w:ascii="Wingdings" w:hAnsi="Wingdings" w:hint="default"/>
+      </w:rPr>
+    </w:lvl>
+    <w:lvl w:ilvl="3" w:tplc="D060817E">
+      <w:start w:val="1"/>
+      <w:numFmt w:val="bullet"/>
+      <w:lvlText w:val=""/>
+      <w:lvlJc w:val="left"/>
+      <w:pPr>
+        <w:ind w:left="2880" w:hanging="360"/>
+      </w:pPr>
+      <w:rPr>
+        <w:rFonts w:ascii="Symbol" w:hAnsi="Symbol" w:hint="default"/>
+      </w:rPr>
+    </w:lvl>
+    <w:lvl w:ilvl="4" w:tplc="1C462860">
+      <w:start w:val="1"/>
+      <w:numFmt w:val="bullet"/>
+      <w:lvlText w:val="o"/>
+      <w:lvlJc w:val="left"/>
+      <w:pPr>
+        <w:ind w:left="3600" w:hanging="360"/>
+      </w:pPr>
+      <w:rPr>
+        <w:rFonts w:ascii="Courier New" w:hAnsi="Courier New" w:hint="default"/>
+      </w:rPr>
+    </w:lvl>
+    <w:lvl w:ilvl="5" w:tplc="79900782">
+      <w:start w:val="1"/>
+      <w:numFmt w:val="bullet"/>
+      <w:lvlText w:val=""/>
+      <w:lvlJc w:val="left"/>
+      <w:pPr>
+        <w:ind w:left="4320" w:hanging="360"/>
+      </w:pPr>
+      <w:rPr>
+        <w:rFonts w:ascii="Wingdings" w:hAnsi="Wingdings" w:hint="default"/>
+      </w:rPr>
+    </w:lvl>
+    <w:lvl w:ilvl="6" w:tplc="4090201C">
+      <w:start w:val="1"/>
+      <w:numFmt w:val="bullet"/>
+      <w:lvlText w:val=""/>
+      <w:lvlJc w:val="left"/>
+      <w:pPr>
+        <w:ind w:left="5040" w:hanging="360"/>
+      </w:pPr>
+      <w:rPr>
+        <w:rFonts w:ascii="Symbol" w:hAnsi="Symbol" w:hint="default"/>
+      </w:rPr>
+    </w:lvl>
+    <w:lvl w:ilvl="7" w:tplc="2F6CA9AC">
+      <w:start w:val="1"/>
+      <w:numFmt w:val="bullet"/>
+      <w:lvlText w:val="o"/>
+      <w:lvlJc w:val="left"/>
+      <w:pPr>
+        <w:ind w:left="5760" w:hanging="360"/>
+      </w:pPr>
+      <w:rPr>
+        <w:rFonts w:ascii="Courier New" w:hAnsi="Courier New" w:hint="default"/>
+      </w:rPr>
+    </w:lvl>
+    <w:lvl w:ilvl="8" w:tplc="BAFC0D66">
+      <w:start w:val="1"/>
+      <w:numFmt w:val="bullet"/>
+      <w:lvlText w:val=""/>
+      <w:lvlJc w:val="left"/>
+      <w:pPr>
+        <w:ind w:left="6480" w:hanging="360"/>
+      </w:pPr>
+      <w:rPr>
+        <w:rFonts w:ascii="Wingdings" w:hAnsi="Wingdings" w:hint="default"/>
+      </w:rPr>
+    </w:lvl>
+  </w:abstractNum>
+  <w:abstractNum w:abstractNumId="20" w15:restartNumberingAfterBreak="0">
     <w:nsid w:val="7B13589D"/>
     <w:multiLevelType w:val="hybridMultilevel"/>
     <w:tmpl w:val="9EC8F222"/>
@@ -6804,16 +8380,16 @@
     </w:lvl>
   </w:abstractNum>
   <w:num w:numId="1" w16cid:durableId="1584683738">
-    <w:abstractNumId w:val="7"/>
+    <w:abstractNumId w:val="12"/>
   </w:num>
   <w:num w:numId="2" w16cid:durableId="1947344062">
+    <w:abstractNumId w:val="4"/>
+  </w:num>
+  <w:num w:numId="3" w16cid:durableId="1203789409">
     <w:abstractNumId w:val="1"/>
   </w:num>
-  <w:num w:numId="3" w16cid:durableId="1203789409">
-    <w:abstractNumId w:val="0"/>
-  </w:num>
   <w:num w:numId="4" w16cid:durableId="1090933105">
-    <w:abstractNumId w:val="4"/>
+    <w:abstractNumId w:val="9"/>
     <w:lvlOverride w:ilvl="0">
       <w:startOverride w:val="1"/>
     </w:lvlOverride>
@@ -6843,28 +8419,55 @@
     </w:lvlOverride>
   </w:num>
   <w:num w:numId="5" w16cid:durableId="1373311364">
+    <w:abstractNumId w:val="8"/>
+  </w:num>
+  <w:num w:numId="6" w16cid:durableId="1645233294">
+    <w:abstractNumId w:val="15"/>
+  </w:num>
+  <w:num w:numId="7" w16cid:durableId="476532910">
+    <w:abstractNumId w:val="18"/>
+  </w:num>
+  <w:num w:numId="8" w16cid:durableId="325667396">
+    <w:abstractNumId w:val="11"/>
+  </w:num>
+  <w:num w:numId="9" w16cid:durableId="908078975">
+    <w:abstractNumId w:val="16"/>
+  </w:num>
+  <w:num w:numId="10" w16cid:durableId="779564295">
+    <w:abstractNumId w:val="20"/>
+  </w:num>
+  <w:num w:numId="11" w16cid:durableId="1724065371">
+    <w:abstractNumId w:val="6"/>
+  </w:num>
+  <w:num w:numId="12" w16cid:durableId="1694065201">
+    <w:abstractNumId w:val="10"/>
+  </w:num>
+  <w:num w:numId="13" w16cid:durableId="1074813474">
     <w:abstractNumId w:val="3"/>
   </w:num>
-  <w:num w:numId="6" w16cid:durableId="1645233294">
-    <w:abstractNumId w:val="8"/>
+  <w:num w:numId="14" w16cid:durableId="678385502">
+    <w:abstractNumId w:val="17"/>
   </w:num>
-  <w:num w:numId="7" w16cid:durableId="476532910">
-    <w:abstractNumId w:val="10"/>
+  <w:num w:numId="15" w16cid:durableId="1590625878">
+    <w:abstractNumId w:val="5"/>
   </w:num>
-  <w:num w:numId="8" w16cid:durableId="325667396">
-    <w:abstractNumId w:val="6"/>
-  </w:num>
-  <w:num w:numId="9" w16cid:durableId="908078975">
-    <w:abstractNumId w:val="9"/>
-  </w:num>
-  <w:num w:numId="10" w16cid:durableId="779564295">
-    <w:abstractNumId w:val="11"/>
-  </w:num>
-  <w:num w:numId="11" w16cid:durableId="1724065371">
+  <w:num w:numId="16" w16cid:durableId="1802261326">
     <w:abstractNumId w:val="2"/>
   </w:num>
-  <w:num w:numId="12" w16cid:durableId="1694065201">
-    <w:abstractNumId w:val="5"/>
+  <w:num w:numId="17" w16cid:durableId="13113685">
+    <w:abstractNumId w:val="14"/>
+  </w:num>
+  <w:num w:numId="18" w16cid:durableId="1336154200">
+    <w:abstractNumId w:val="7"/>
+  </w:num>
+  <w:num w:numId="19" w16cid:durableId="1079864737">
+    <w:abstractNumId w:val="19"/>
+  </w:num>
+  <w:num w:numId="20" w16cid:durableId="90322841">
+    <w:abstractNumId w:val="13"/>
+  </w:num>
+  <w:num w:numId="21" w16cid:durableId="509100342">
+    <w:abstractNumId w:val="0"/>
   </w:num>
   <w:numIdMacAtCleanup w:val="12"/>
 </w:numbering>
@@ -7318,6 +8921,28 @@
       <w:szCs w:val="26"/>
     </w:rPr>
   </w:style>
+  <w:style w:type="paragraph" w:styleId="Ttulo4">
+    <w:name w:val="heading 4"/>
+    <w:basedOn w:val="Normal"/>
+    <w:next w:val="Normal"/>
+    <w:link w:val="Ttulo4Car"/>
+    <w:uiPriority w:val="9"/>
+    <w:unhideWhenUsed/>
+    <w:qFormat/>
+    <w:rsid w:val="001E3AB9"/>
+    <w:pPr>
+      <w:keepNext/>
+      <w:keepLines/>
+      <w:spacing w:before="40" w:after="0"/>
+      <w:outlineLvl w:val="3"/>
+    </w:pPr>
+    <w:rPr>
+      <w:rFonts w:asciiTheme="majorHAnsi" w:eastAsiaTheme="majorEastAsia" w:hAnsiTheme="majorHAnsi" w:cstheme="majorBidi"/>
+      <w:i/>
+      <w:iCs/>
+      <w:color w:val="365F91" w:themeColor="accent1" w:themeShade="BF"/>
+    </w:rPr>
+  </w:style>
   <w:style w:type="character" w:default="1" w:styleId="Fuentedeprrafopredeter">
     <w:name w:val="Default Paragraph Font"/>
     <w:uiPriority w:val="1"/>
@@ -7394,6 +9019,10 @@
       <w:numPr>
         <w:numId w:val="2"/>
       </w:numPr>
+      <w:tabs>
+        <w:tab w:val="clear" w:pos="360"/>
+      </w:tabs>
+      <w:ind w:left="720" w:hanging="360"/>
     </w:pPr>
   </w:style>
   <w:style w:type="paragraph" w:styleId="Encabezado">
@@ -7619,6 +9248,7 @@
       <w:numPr>
         <w:numId w:val="3"/>
       </w:numPr>
+      <w:ind w:left="1068"/>
     </w:pPr>
   </w:style>
   <w:style w:type="paragraph" w:customStyle="1" w:styleId="box">
@@ -7672,7 +9302,11 @@
       <w:numPr>
         <w:numId w:val="4"/>
       </w:numPr>
+      <w:tabs>
+        <w:tab w:val="clear" w:pos="284"/>
+      </w:tabs>
       <w:spacing w:before="0" w:after="0" w:line="300" w:lineRule="auto"/>
+      <w:ind w:left="720" w:hanging="360"/>
     </w:pPr>
     <w:rPr>
       <w:rFonts w:ascii="Tahoma" w:hAnsi="Tahoma"/>
@@ -7712,10 +9346,11 @@
         <w:numId w:val="4"/>
       </w:numPr>
       <w:tabs>
+        <w:tab w:val="clear" w:pos="3816"/>
         <w:tab w:val="num" w:pos="360"/>
       </w:tabs>
       <w:spacing w:before="0" w:after="240" w:line="300" w:lineRule="auto"/>
-      <w:ind w:hanging="3816"/>
+      <w:ind w:left="1440" w:hanging="3816"/>
     </w:pPr>
     <w:rPr>
       <w:rFonts w:ascii="Tahoma" w:hAnsi="Tahoma"/>
@@ -7976,6 +9611,20 @@
     <w:rPr>
       <w:color w:val="800080" w:themeColor="followedHyperlink"/>
       <w:u w:val="single"/>
+    </w:rPr>
+  </w:style>
+  <w:style w:type="character" w:customStyle="1" w:styleId="Ttulo4Car">
+    <w:name w:val="Título 4 Car"/>
+    <w:basedOn w:val="Fuentedeprrafopredeter"/>
+    <w:link w:val="Ttulo4"/>
+    <w:uiPriority w:val="9"/>
+    <w:rsid w:val="001E3AB9"/>
+    <w:rPr>
+      <w:rFonts w:asciiTheme="majorHAnsi" w:eastAsiaTheme="majorEastAsia" w:hAnsiTheme="majorHAnsi" w:cstheme="majorBidi"/>
+      <w:i/>
+      <w:iCs/>
+      <w:color w:val="365F91" w:themeColor="accent1" w:themeShade="BF"/>
+      <w:lang w:val="en-US"/>
     </w:rPr>
   </w:style>
 </w:styles>

</xml_diff>